<commit_message>
Added planning information in the last page
</commit_message>
<xml_diff>
--- a/FinalReportTemplate.docx
+++ b/FinalReportTemplate.docx
@@ -1,6 +1,6 @@
 
 <file path=word/document.xml><?xml version="1.0" encoding="utf-8"?>
-<w:document xmlns:cx="http://schemas.microsoft.com/office/drawing/2014/chartex" xmlns:cx1="http://schemas.microsoft.com/office/drawing/2015/9/8/chartex" xmlns:mc="http://schemas.openxmlformats.org/markup-compatibility/2006" xmlns:o="urn:schemas-microsoft-com:office:office" xmlns:r="http://purl.oclc.org/ooxml/officeDocument/relationships" xmlns:m="http://purl.oclc.org/ooxml/officeDocument/math" xmlns:v="urn:schemas-microsoft-com:vml" xmlns:wp14="http://schemas.microsoft.com/office/word/2010/wordprocessingDrawing" xmlns:wp="http://purl.oclc.org/ooxml/drawingml/wordprocessingDrawing" xmlns:w10="urn:schemas-microsoft-com:office:word" xmlns:w="http://purl.oclc.org/ooxml/wordprocessingml/main" xmlns:w14="http://schemas.microsoft.com/office/word/2010/wordml" xmlns:w15="http://schemas.microsoft.com/office/word/2012/wordml" xmlns:w16se="http://schemas.microsoft.com/office/word/2015/wordml/symex" xmlns:wpi="http://schemas.microsoft.com/office/word/2010/wordprocessingInk" xmlns:wne="http://schemas.microsoft.com/office/word/2006/wordml" mc:Ignorable="w14 w15 w16se wne wp14" w:conformance="strict">
+<w:document xmlns:cx="http://schemas.microsoft.com/office/drawing/2014/chartex" xmlns:cx1="http://schemas.microsoft.com/office/drawing/2015/9/8/chartex" xmlns:cx2="http://schemas.microsoft.com/office/drawing/2015/10/21/chartex" xmlns:cx3="http://schemas.microsoft.com/office/drawing/2016/5/9/chartex" xmlns:cx4="http://schemas.microsoft.com/office/drawing/2016/5/10/chartex" xmlns:cx5="http://schemas.microsoft.com/office/drawing/2016/5/11/chartex" xmlns:cx6="http://schemas.microsoft.com/office/drawing/2016/5/12/chartex" xmlns:cx7="http://schemas.microsoft.com/office/drawing/2016/5/13/chartex" xmlns:cx8="http://schemas.microsoft.com/office/drawing/2016/5/14/chartex" xmlns:mc="http://schemas.openxmlformats.org/markup-compatibility/2006" xmlns:aink="http://schemas.microsoft.com/office/drawing/2016/ink" xmlns:am3d="http://schemas.microsoft.com/office/drawing/2017/model3d" xmlns:o="urn:schemas-microsoft-com:office:office" xmlns:oel="http://schemas.microsoft.com/office/2019/extlst" xmlns:r="http://purl.oclc.org/ooxml/officeDocument/relationships" xmlns:m="http://purl.oclc.org/ooxml/officeDocument/math" xmlns:v="urn:schemas-microsoft-com:vml" xmlns:wp14="http://schemas.microsoft.com/office/word/2010/wordprocessingDrawing" xmlns:wp="http://purl.oclc.org/ooxml/drawingml/wordprocessingDrawing" xmlns:w10="urn:schemas-microsoft-com:office:word" xmlns:w="http://purl.oclc.org/ooxml/wordprocessingml/main" xmlns:w14="http://schemas.microsoft.com/office/word/2010/wordml" xmlns:w15="http://schemas.microsoft.com/office/word/2012/wordml" xmlns:w16cex="http://schemas.microsoft.com/office/word/2018/wordml/cex" xmlns:w16cid="http://schemas.microsoft.com/office/word/2016/wordml/cid" xmlns:w16="http://schemas.microsoft.com/office/word/2018/wordml" xmlns:w16sdtdh="http://schemas.microsoft.com/office/word/2020/wordml/sdtdatahash" xmlns:w16se="http://schemas.microsoft.com/office/word/2015/wordml/symex" xmlns:wpi="http://schemas.microsoft.com/office/word/2010/wordprocessingInk" xmlns:wne="http://schemas.microsoft.com/office/word/2006/wordml" mc:Ignorable="w14 w15 w16se w16cid w16 w16cex w16sdtdh wne wp14" w:conformance="strict">
   <w:body>
     <w:p>
       <w:pPr>
@@ -14,58 +14,332 @@
         <w:rPr>
           <w:kern w:val="48"/>
         </w:rPr>
-        <w:t>Paper Title</w:t>
-      </w:r>
-      <w:r>
-        <w:rPr>
-          <w:kern w:val="48"/>
-        </w:rPr>
-        <w:t>*</w:t>
-      </w:r>
-      <w:r>
-        <w:rPr>
-          <w:kern w:val="48"/>
-        </w:rPr>
-        <w:t xml:space="preserve"> (use style: </w:t>
-      </w:r>
-      <w:r>
-        <w:rPr>
-          <w:iCs/>
-          <w:kern w:val="48"/>
-        </w:rPr>
-        <w:t>paper title</w:t>
-      </w:r>
-      <w:r>
-        <w:rPr>
-          <w:kern w:val="48"/>
-        </w:rPr>
-        <w:t>)</w:t>
-      </w:r>
-    </w:p>
-    <w:p>
-      <w:pPr>
-        <w:pStyle w:val="Author"/>
-        <w:spacing w:before="5pt" w:beforeAutospacing="1" w:after="5pt" w:afterAutospacing="1"/>
-        <w:rPr>
-          <w:sz w:val="16"/>
-          <w:szCs w:val="16"/>
-        </w:rPr>
-      </w:pPr>
-      <w:r>
-        <w:rPr>
-          <w:sz w:val="16"/>
-          <w:szCs w:val="16"/>
-        </w:rPr>
-        <w:t>*</w:t>
-      </w:r>
-      <w:r>
-        <w:rPr>
-          <w:sz w:val="16"/>
-          <w:szCs w:val="16"/>
-        </w:rPr>
-        <w:t>Note: Sub-titles are not captured in Xplore and should not be used</w:t>
-      </w:r>
-    </w:p>
+        <w:t>Line Path Following Robot</w:t>
+      </w:r>
+    </w:p>
+    <w:tbl>
+      <w:tblPr>
+        <w:tblStyle w:val="TableGrid"/>
+        <w:tblpPr w:leftFromText="180" w:rightFromText="180" w:vertAnchor="text" w:horzAnchor="margin" w:tblpXSpec="right" w:tblpY="154"/>
+        <w:tblW w:w="511.15pt" w:type="dxa"/>
+        <w:tblLook w:firstRow="1" w:lastRow="0" w:firstColumn="1" w:lastColumn="0" w:noHBand="0" w:noVBand="1"/>
+      </w:tblPr>
+      <w:tblGrid>
+        <w:gridCol w:w="2250"/>
+        <w:gridCol w:w="2256"/>
+        <w:gridCol w:w="2678"/>
+        <w:gridCol w:w="3039"/>
+      </w:tblGrid>
+      <w:tr>
+        <w:trPr>
+          <w:trHeight w:val="4088"/>
+        </w:trPr>
+        <w:tc>
+          <w:tcPr>
+            <w:tcW w:w="113.15pt" w:type="dxa"/>
+          </w:tcPr>
+          <w:p>
+            <w:pPr>
+              <w:pStyle w:val="Author"/>
+              <w:spacing w:before="5pt" w:beforeAutospacing="1"/>
+              <w:rPr>
+                <w:sz w:val="20"/>
+                <w:szCs w:val="20"/>
+              </w:rPr>
+            </w:pPr>
+            <w:r>
+              <w:rPr>
+                <w:sz w:val="20"/>
+                <w:szCs w:val="20"/>
+              </w:rPr>
+              <w:t>Dulanya Withana</w:t>
+            </w:r>
+          </w:p>
+          <w:p>
+            <w:pPr>
+              <w:pStyle w:val="Author"/>
+              <w:spacing w:before="5pt" w:beforeAutospacing="1"/>
+              <w:rPr>
+                <w:sz w:val="20"/>
+                <w:szCs w:val="20"/>
+              </w:rPr>
+            </w:pPr>
+            <w:r>
+              <w:rPr>
+                <w:sz w:val="20"/>
+                <w:szCs w:val="20"/>
+              </w:rPr>
+              <w:t xml:space="preserve">Department of Engineering </w:t>
+            </w:r>
+          </w:p>
+          <w:p>
+            <w:pPr>
+              <w:pStyle w:val="Author"/>
+              <w:spacing w:before="5pt" w:beforeAutospacing="1"/>
+              <w:rPr>
+                <w:sz w:val="20"/>
+                <w:szCs w:val="20"/>
+              </w:rPr>
+            </w:pPr>
+            <w:r>
+              <w:rPr>
+                <w:sz w:val="20"/>
+                <w:szCs w:val="20"/>
+              </w:rPr>
+              <w:t>University of Auckland</w:t>
+            </w:r>
+          </w:p>
+          <w:p>
+            <w:pPr>
+              <w:pStyle w:val="Author"/>
+              <w:spacing w:before="5pt" w:beforeAutospacing="1"/>
+              <w:rPr>
+                <w:sz w:val="20"/>
+                <w:szCs w:val="20"/>
+              </w:rPr>
+            </w:pPr>
+            <w:r>
+              <w:rPr>
+                <w:sz w:val="20"/>
+                <w:szCs w:val="20"/>
+              </w:rPr>
+              <w:t>Auckland, New Zealand</w:t>
+            </w:r>
+          </w:p>
+        </w:tc>
+        <w:tc>
+          <w:tcPr>
+            <w:tcW w:w="113.40pt" w:type="dxa"/>
+          </w:tcPr>
+          <w:p>
+            <w:r>
+              <w:t>Uma Surendranath</w:t>
+            </w:r>
+          </w:p>
+          <w:p/>
+          <w:p>
+            <w:r>
+              <w:t xml:space="preserve">Department of Engineering </w:t>
+            </w:r>
+          </w:p>
+          <w:p/>
+          <w:p>
+            <w:r>
+              <w:t xml:space="preserve">University of Auckland </w:t>
+            </w:r>
+          </w:p>
+          <w:p/>
+          <w:p>
+            <w:r>
+              <w:t>Auckland, New Zealand</w:t>
+            </w:r>
+          </w:p>
+        </w:tc>
+        <w:tc>
+          <w:tcPr>
+            <w:tcW w:w="131.55pt" w:type="dxa"/>
+          </w:tcPr>
+          <w:p>
+            <w:pPr>
+              <w:pStyle w:val="Author"/>
+              <w:spacing w:before="5pt" w:beforeAutospacing="1"/>
+              <w:rPr>
+                <w:sz w:val="20"/>
+                <w:szCs w:val="20"/>
+              </w:rPr>
+            </w:pPr>
+            <w:r>
+              <w:rPr>
+                <w:sz w:val="20"/>
+                <w:szCs w:val="20"/>
+              </w:rPr>
+              <w:t>Caleb Wong</w:t>
+            </w:r>
+          </w:p>
+          <w:p>
+            <w:pPr>
+              <w:pStyle w:val="Author"/>
+              <w:spacing w:before="5pt" w:beforeAutospacing="1"/>
+              <w:rPr>
+                <w:sz w:val="20"/>
+                <w:szCs w:val="20"/>
+              </w:rPr>
+            </w:pPr>
+            <w:r>
+              <w:rPr>
+                <w:sz w:val="20"/>
+                <w:szCs w:val="20"/>
+              </w:rPr>
+              <w:t xml:space="preserve">Department of Engineering </w:t>
+            </w:r>
+          </w:p>
+          <w:p>
+            <w:pPr>
+              <w:pStyle w:val="Author"/>
+              <w:spacing w:before="5pt" w:beforeAutospacing="1"/>
+              <w:rPr>
+                <w:sz w:val="20"/>
+                <w:szCs w:val="20"/>
+              </w:rPr>
+            </w:pPr>
+            <w:r>
+              <w:rPr>
+                <w:sz w:val="20"/>
+                <w:szCs w:val="20"/>
+              </w:rPr>
+              <w:t xml:space="preserve">University of Auckland </w:t>
+            </w:r>
+          </w:p>
+          <w:p>
+            <w:pPr>
+              <w:pStyle w:val="Author"/>
+              <w:spacing w:before="5pt" w:beforeAutospacing="1"/>
+              <w:rPr>
+                <w:sz w:val="20"/>
+                <w:szCs w:val="20"/>
+              </w:rPr>
+            </w:pPr>
+            <w:r>
+              <w:rPr>
+                <w:sz w:val="20"/>
+                <w:szCs w:val="20"/>
+              </w:rPr>
+              <w:t>Auckland, New Zealand</w:t>
+            </w:r>
+          </w:p>
+          <w:p>
+            <w:pPr>
+              <w:pStyle w:val="Author"/>
+              <w:spacing w:before="5pt" w:beforeAutospacing="1"/>
+              <w:rPr>
+                <w:sz w:val="20"/>
+                <w:szCs w:val="20"/>
+              </w:rPr>
+            </w:pPr>
+            <w:r>
+              <w:rPr>
+                <w:sz w:val="20"/>
+                <w:szCs w:val="20"/>
+              </w:rPr>
+              <w:t>cwong594@aucklanduni.ac.nz</w:t>
+            </w:r>
+          </w:p>
+        </w:tc>
+        <w:tc>
+          <w:tcPr>
+            <w:tcW w:w="153.05pt" w:type="dxa"/>
+          </w:tcPr>
+          <w:p>
+            <w:pPr>
+              <w:pStyle w:val="Author"/>
+              <w:spacing w:before="5pt" w:beforeAutospacing="1"/>
+              <w:rPr>
+                <w:sz w:val="20"/>
+                <w:szCs w:val="20"/>
+              </w:rPr>
+            </w:pPr>
+            <w:r>
+              <w:rPr>
+                <w:sz w:val="20"/>
+                <w:szCs w:val="20"/>
+              </w:rPr>
+              <w:t>Lachlan Hickey</w:t>
+            </w:r>
+            <w:r>
+              <w:rPr>
+                <w:sz w:val="20"/>
+                <w:szCs w:val="20"/>
+              </w:rPr>
+              <w:br/>
+              <w:t xml:space="preserve">line 2: </w:t>
+            </w:r>
+            <w:r>
+              <w:rPr>
+                <w:i/>
+                <w:sz w:val="20"/>
+                <w:szCs w:val="20"/>
+              </w:rPr>
+              <w:t xml:space="preserve">dept. name of organization </w:t>
+            </w:r>
+            <w:r>
+              <w:rPr>
+                <w:i/>
+                <w:sz w:val="20"/>
+                <w:szCs w:val="20"/>
+              </w:rPr>
+              <w:br/>
+              <w:t xml:space="preserve">(of </w:t>
+            </w:r>
+            <w:r>
+              <w:rPr>
+                <w:i/>
+                <w:iCs/>
+                <w:sz w:val="20"/>
+                <w:szCs w:val="20"/>
+              </w:rPr>
+              <w:t>Affiliation</w:t>
+            </w:r>
+            <w:r>
+              <w:rPr>
+                <w:i/>
+                <w:sz w:val="20"/>
+                <w:szCs w:val="20"/>
+              </w:rPr>
+              <w:t>)</w:t>
+            </w:r>
+            <w:r>
+              <w:rPr>
+                <w:sz w:val="20"/>
+                <w:szCs w:val="20"/>
+              </w:rPr>
+              <w:br/>
+              <w:t xml:space="preserve">line 3: </w:t>
+            </w:r>
+            <w:r>
+              <w:rPr>
+                <w:i/>
+                <w:sz w:val="20"/>
+                <w:szCs w:val="20"/>
+              </w:rPr>
+              <w:t xml:space="preserve">name of organization </w:t>
+            </w:r>
+            <w:r>
+              <w:rPr>
+                <w:i/>
+                <w:sz w:val="20"/>
+                <w:szCs w:val="20"/>
+              </w:rPr>
+              <w:br/>
+              <w:t>(of Affiliation)</w:t>
+            </w:r>
+            <w:r>
+              <w:rPr>
+                <w:i/>
+                <w:sz w:val="20"/>
+                <w:szCs w:val="20"/>
+              </w:rPr>
+              <w:br/>
+            </w:r>
+            <w:r>
+              <w:rPr>
+                <w:sz w:val="20"/>
+                <w:szCs w:val="20"/>
+              </w:rPr>
+              <w:t>line 4: City, Country</w:t>
+            </w:r>
+            <w:r>
+              <w:rPr>
+                <w:sz w:val="20"/>
+                <w:szCs w:val="20"/>
+              </w:rPr>
+              <w:br/>
+              <w:t>line 5: email address or ORCID</w:t>
+            </w:r>
+          </w:p>
+          <w:p/>
+        </w:tc>
+      </w:tr>
+    </w:tbl>
     <w:p>
       <w:pPr>
         <w:pStyle w:val="Author"/>
@@ -96,1031 +370,6 @@
     </w:p>
     <w:p>
       <w:pPr>
-        <w:pStyle w:val="Author"/>
-        <w:spacing w:before="5pt" w:beforeAutospacing="1"/>
-        <w:rPr>
-          <w:sz w:val="18"/>
-          <w:szCs w:val="18"/>
-        </w:rPr>
-      </w:pPr>
-      <w:r>
-        <w:rPr>
-          <w:sz w:val="18"/>
-          <w:szCs w:val="18"/>
-        </w:rPr>
-        <w:t>line 1</w:t>
-      </w:r>
-      <w:r>
-        <w:rPr>
-          <w:sz w:val="18"/>
-          <w:szCs w:val="18"/>
-        </w:rPr>
-        <w:t>: 1</w:t>
-      </w:r>
-      <w:r>
-        <w:rPr>
-          <w:sz w:val="18"/>
-          <w:szCs w:val="18"/>
-          <w:vertAlign w:val="superscript"/>
-        </w:rPr>
-        <w:t>st</w:t>
-      </w:r>
-      <w:r>
-        <w:rPr>
-          <w:sz w:val="18"/>
-          <w:szCs w:val="18"/>
-        </w:rPr>
-        <w:t xml:space="preserve"> </w:t>
-      </w:r>
-      <w:r>
-        <w:rPr>
-          <w:sz w:val="18"/>
-          <w:szCs w:val="18"/>
-        </w:rPr>
-        <w:t>Given Name Surname</w:t>
-      </w:r>
-      <w:r>
-        <w:rPr>
-          <w:sz w:val="18"/>
-          <w:szCs w:val="18"/>
-        </w:rPr>
-        <w:t xml:space="preserve"> </w:t>
-      </w:r>
-      <w:r>
-        <w:rPr>
-          <w:sz w:val="18"/>
-          <w:szCs w:val="18"/>
-        </w:rPr>
-        <w:br/>
-        <w:t>line 2:</w:t>
-      </w:r>
-      <w:r>
-        <w:rPr>
-          <w:sz w:val="18"/>
-          <w:szCs w:val="18"/>
-        </w:rPr>
-        <w:t xml:space="preserve"> </w:t>
-      </w:r>
-      <w:r>
-        <w:rPr>
-          <w:i/>
-          <w:sz w:val="18"/>
-          <w:szCs w:val="18"/>
-        </w:rPr>
-        <w:t>dept. name of organization</w:t>
-      </w:r>
-      <w:r>
-        <w:rPr>
-          <w:i/>
-          <w:sz w:val="18"/>
-          <w:szCs w:val="18"/>
-        </w:rPr>
-        <w:t xml:space="preserve"> </w:t>
-      </w:r>
-      <w:r>
-        <w:rPr>
-          <w:i/>
-          <w:sz w:val="18"/>
-          <w:szCs w:val="18"/>
-        </w:rPr>
-        <w:br/>
-      </w:r>
-      <w:r>
-        <w:rPr>
-          <w:i/>
-          <w:sz w:val="18"/>
-          <w:szCs w:val="18"/>
-        </w:rPr>
-        <w:t xml:space="preserve">(of </w:t>
-      </w:r>
-      <w:r>
-        <w:rPr>
-          <w:i/>
-          <w:iCs/>
-          <w:sz w:val="18"/>
-          <w:szCs w:val="18"/>
-        </w:rPr>
-        <w:t>Affiliation</w:t>
-      </w:r>
-      <w:r>
-        <w:rPr>
-          <w:i/>
-          <w:sz w:val="18"/>
-          <w:szCs w:val="18"/>
-        </w:rPr>
-        <w:t>)</w:t>
-      </w:r>
-      <w:r>
-        <w:rPr>
-          <w:sz w:val="18"/>
-          <w:szCs w:val="18"/>
-        </w:rPr>
-        <w:br/>
-      </w:r>
-      <w:r>
-        <w:rPr>
-          <w:sz w:val="18"/>
-          <w:szCs w:val="18"/>
-        </w:rPr>
-        <w:t>li</w:t>
-      </w:r>
-      <w:r>
-        <w:rPr>
-          <w:sz w:val="18"/>
-          <w:szCs w:val="18"/>
-        </w:rPr>
-        <w:t xml:space="preserve">ne </w:t>
-      </w:r>
-      <w:r>
-        <w:rPr>
-          <w:sz w:val="18"/>
-          <w:szCs w:val="18"/>
-        </w:rPr>
-        <w:t>3</w:t>
-      </w:r>
-      <w:r>
-        <w:rPr>
-          <w:sz w:val="18"/>
-          <w:szCs w:val="18"/>
-        </w:rPr>
-        <w:t xml:space="preserve">: </w:t>
-      </w:r>
-      <w:r>
-        <w:rPr>
-          <w:i/>
-          <w:sz w:val="18"/>
-          <w:szCs w:val="18"/>
-        </w:rPr>
-        <w:t xml:space="preserve">name of organization </w:t>
-      </w:r>
-      <w:r>
-        <w:rPr>
-          <w:i/>
-          <w:sz w:val="18"/>
-          <w:szCs w:val="18"/>
-        </w:rPr>
-        <w:br/>
-      </w:r>
-      <w:r>
-        <w:rPr>
-          <w:i/>
-          <w:sz w:val="18"/>
-          <w:szCs w:val="18"/>
-        </w:rPr>
-        <w:t>(of Affiliation)</w:t>
-      </w:r>
-      <w:r>
-        <w:rPr>
-          <w:i/>
-          <w:sz w:val="18"/>
-          <w:szCs w:val="18"/>
-        </w:rPr>
-        <w:br/>
-      </w:r>
-      <w:r>
-        <w:rPr>
-          <w:sz w:val="18"/>
-          <w:szCs w:val="18"/>
-        </w:rPr>
-        <w:t xml:space="preserve">line </w:t>
-      </w:r>
-      <w:r>
-        <w:rPr>
-          <w:sz w:val="18"/>
-          <w:szCs w:val="18"/>
-        </w:rPr>
-        <w:t>4</w:t>
-      </w:r>
-      <w:r>
-        <w:rPr>
-          <w:sz w:val="18"/>
-          <w:szCs w:val="18"/>
-        </w:rPr>
-        <w:t>: City, Country</w:t>
-      </w:r>
-      <w:r>
-        <w:rPr>
-          <w:sz w:val="18"/>
-          <w:szCs w:val="18"/>
-        </w:rPr>
-        <w:br/>
-      </w:r>
-      <w:r>
-        <w:rPr>
-          <w:sz w:val="18"/>
-          <w:szCs w:val="18"/>
-        </w:rPr>
-        <w:t xml:space="preserve">line </w:t>
-      </w:r>
-      <w:r>
-        <w:rPr>
-          <w:sz w:val="18"/>
-          <w:szCs w:val="18"/>
-        </w:rPr>
-        <w:t>5: e</w:t>
-      </w:r>
-      <w:r>
-        <w:rPr>
-          <w:sz w:val="18"/>
-          <w:szCs w:val="18"/>
-        </w:rPr>
-        <w:t>ma</w:t>
-      </w:r>
-      <w:r>
-        <w:rPr>
-          <w:sz w:val="18"/>
-          <w:szCs w:val="18"/>
-        </w:rPr>
-        <w:t>il address</w:t>
-      </w:r>
-      <w:r>
-        <w:rPr>
-          <w:sz w:val="18"/>
-          <w:szCs w:val="18"/>
-        </w:rPr>
-        <w:t xml:space="preserve"> or ORCID</w:t>
-      </w:r>
-    </w:p>
-    <w:p>
-      <w:pPr>
-        <w:pStyle w:val="Author"/>
-        <w:spacing w:before="5pt" w:beforeAutospacing="1"/>
-        <w:rPr>
-          <w:sz w:val="18"/>
-          <w:szCs w:val="18"/>
-        </w:rPr>
-      </w:pPr>
-      <w:r>
-        <w:rPr>
-          <w:sz w:val="18"/>
-          <w:szCs w:val="18"/>
-        </w:rPr>
-        <w:t>line 1: 4</w:t>
-      </w:r>
-      <w:r>
-        <w:rPr>
-          <w:sz w:val="18"/>
-          <w:szCs w:val="18"/>
-          <w:vertAlign w:val="superscript"/>
-        </w:rPr>
-        <w:t>th</w:t>
-      </w:r>
-      <w:r>
-        <w:rPr>
-          <w:sz w:val="18"/>
-          <w:szCs w:val="18"/>
-        </w:rPr>
-        <w:t xml:space="preserve"> Given Name Surname</w:t>
-      </w:r>
-      <w:r>
-        <w:rPr>
-          <w:sz w:val="18"/>
-          <w:szCs w:val="18"/>
-        </w:rPr>
-        <w:br/>
-      </w:r>
-      <w:r>
-        <w:rPr>
-          <w:sz w:val="18"/>
-          <w:szCs w:val="18"/>
-        </w:rPr>
-        <w:t xml:space="preserve">line 2: </w:t>
-      </w:r>
-      <w:r>
-        <w:rPr>
-          <w:i/>
-          <w:sz w:val="18"/>
-          <w:szCs w:val="18"/>
-        </w:rPr>
-        <w:t>dept. name of organization</w:t>
-      </w:r>
-      <w:r>
-        <w:rPr>
-          <w:sz w:val="18"/>
-          <w:szCs w:val="18"/>
-        </w:rPr>
-        <w:br/>
-      </w:r>
-      <w:r>
-        <w:rPr>
-          <w:i/>
-          <w:sz w:val="18"/>
-          <w:szCs w:val="18"/>
-        </w:rPr>
-        <w:t xml:space="preserve">(of </w:t>
-      </w:r>
-      <w:r>
-        <w:rPr>
-          <w:i/>
-          <w:iCs/>
-          <w:sz w:val="18"/>
-          <w:szCs w:val="18"/>
-        </w:rPr>
-        <w:t>Affiliation</w:t>
-      </w:r>
-      <w:r>
-        <w:rPr>
-          <w:i/>
-          <w:sz w:val="18"/>
-          <w:szCs w:val="18"/>
-        </w:rPr>
-        <w:t>)</w:t>
-      </w:r>
-      <w:r>
-        <w:rPr>
-          <w:sz w:val="18"/>
-          <w:szCs w:val="18"/>
-        </w:rPr>
-        <w:br/>
-        <w:t xml:space="preserve">line 3: </w:t>
-      </w:r>
-      <w:r>
-        <w:rPr>
-          <w:i/>
-          <w:sz w:val="18"/>
-          <w:szCs w:val="18"/>
-        </w:rPr>
-        <w:t xml:space="preserve">name of organization </w:t>
-      </w:r>
-      <w:r>
-        <w:rPr>
-          <w:i/>
-          <w:sz w:val="18"/>
-          <w:szCs w:val="18"/>
-        </w:rPr>
-        <w:br/>
-      </w:r>
-      <w:r>
-        <w:rPr>
-          <w:i/>
-          <w:sz w:val="18"/>
-          <w:szCs w:val="18"/>
-        </w:rPr>
-        <w:t>(of Affiliation)</w:t>
-      </w:r>
-      <w:r>
-        <w:rPr>
-          <w:i/>
-          <w:sz w:val="18"/>
-          <w:szCs w:val="18"/>
-        </w:rPr>
-        <w:br/>
-      </w:r>
-      <w:r>
-        <w:rPr>
-          <w:sz w:val="18"/>
-          <w:szCs w:val="18"/>
-        </w:rPr>
-        <w:t>line 4: City, Country</w:t>
-      </w:r>
-      <w:r>
-        <w:rPr>
-          <w:sz w:val="18"/>
-          <w:szCs w:val="18"/>
-        </w:rPr>
-        <w:br/>
-        <w:t>line 5: email address</w:t>
-      </w:r>
-      <w:r>
-        <w:rPr>
-          <w:sz w:val="18"/>
-          <w:szCs w:val="18"/>
-        </w:rPr>
-        <w:t xml:space="preserve"> </w:t>
-      </w:r>
-      <w:r>
-        <w:rPr>
-          <w:sz w:val="18"/>
-          <w:szCs w:val="18"/>
-        </w:rPr>
-        <w:t xml:space="preserve"> or ORCID</w:t>
-      </w:r>
-      <w:r>
-        <w:rPr>
-          <w:sz w:val="18"/>
-          <w:szCs w:val="18"/>
-        </w:rPr>
-        <w:br w:type="column"/>
-      </w:r>
-      <w:r>
-        <w:rPr>
-          <w:sz w:val="18"/>
-          <w:szCs w:val="18"/>
-        </w:rPr>
-        <w:t>line 1: 2</w:t>
-      </w:r>
-      <w:r>
-        <w:rPr>
-          <w:sz w:val="18"/>
-          <w:szCs w:val="18"/>
-          <w:vertAlign w:val="superscript"/>
-        </w:rPr>
-        <w:t>nd</w:t>
-      </w:r>
-      <w:r>
-        <w:rPr>
-          <w:sz w:val="18"/>
-          <w:szCs w:val="18"/>
-        </w:rPr>
-        <w:t xml:space="preserve"> </w:t>
-      </w:r>
-      <w:r>
-        <w:rPr>
-          <w:sz w:val="18"/>
-          <w:szCs w:val="18"/>
-        </w:rPr>
-        <w:t>Given Name Surname</w:t>
-      </w:r>
-      <w:r>
-        <w:rPr>
-          <w:sz w:val="18"/>
-          <w:szCs w:val="18"/>
-        </w:rPr>
-        <w:br/>
-        <w:t xml:space="preserve">line 2: </w:t>
-      </w:r>
-      <w:r>
-        <w:rPr>
-          <w:i/>
-          <w:sz w:val="18"/>
-          <w:szCs w:val="18"/>
-        </w:rPr>
-        <w:t xml:space="preserve">dept. name of organization </w:t>
-      </w:r>
-      <w:r>
-        <w:rPr>
-          <w:i/>
-          <w:sz w:val="18"/>
-          <w:szCs w:val="18"/>
-        </w:rPr>
-        <w:br/>
-      </w:r>
-      <w:r>
-        <w:rPr>
-          <w:i/>
-          <w:sz w:val="18"/>
-          <w:szCs w:val="18"/>
-        </w:rPr>
-        <w:t xml:space="preserve">(of </w:t>
-      </w:r>
-      <w:r>
-        <w:rPr>
-          <w:i/>
-          <w:iCs/>
-          <w:sz w:val="18"/>
-          <w:szCs w:val="18"/>
-        </w:rPr>
-        <w:t>Affiliation</w:t>
-      </w:r>
-      <w:r>
-        <w:rPr>
-          <w:i/>
-          <w:sz w:val="18"/>
-          <w:szCs w:val="18"/>
-        </w:rPr>
-        <w:t>)</w:t>
-      </w:r>
-      <w:r>
-        <w:rPr>
-          <w:sz w:val="18"/>
-          <w:szCs w:val="18"/>
-        </w:rPr>
-        <w:br/>
-        <w:t xml:space="preserve">line 3: </w:t>
-      </w:r>
-      <w:r>
-        <w:rPr>
-          <w:i/>
-          <w:sz w:val="18"/>
-          <w:szCs w:val="18"/>
-        </w:rPr>
-        <w:t xml:space="preserve">name of organization </w:t>
-      </w:r>
-      <w:r>
-        <w:rPr>
-          <w:i/>
-          <w:sz w:val="18"/>
-          <w:szCs w:val="18"/>
-        </w:rPr>
-        <w:br/>
-      </w:r>
-      <w:r>
-        <w:rPr>
-          <w:i/>
-          <w:sz w:val="18"/>
-          <w:szCs w:val="18"/>
-        </w:rPr>
-        <w:t>(of Affiliation)</w:t>
-      </w:r>
-      <w:r>
-        <w:rPr>
-          <w:i/>
-          <w:sz w:val="18"/>
-          <w:szCs w:val="18"/>
-        </w:rPr>
-        <w:br/>
-      </w:r>
-      <w:r>
-        <w:rPr>
-          <w:sz w:val="18"/>
-          <w:szCs w:val="18"/>
-        </w:rPr>
-        <w:t>line 4: City, Country</w:t>
-      </w:r>
-      <w:r>
-        <w:rPr>
-          <w:sz w:val="18"/>
-          <w:szCs w:val="18"/>
-        </w:rPr>
-        <w:br/>
-        <w:t>line 5: email address</w:t>
-      </w:r>
-      <w:r>
-        <w:rPr>
-          <w:sz w:val="18"/>
-          <w:szCs w:val="18"/>
-        </w:rPr>
-        <w:t xml:space="preserve"> or ORCID</w:t>
-      </w:r>
-    </w:p>
-    <w:p>
-      <w:pPr>
-        <w:pStyle w:val="Author"/>
-        <w:spacing w:before="5pt" w:beforeAutospacing="1"/>
-        <w:rPr>
-          <w:sz w:val="18"/>
-          <w:szCs w:val="18"/>
-        </w:rPr>
-      </w:pPr>
-      <w:r>
-        <w:rPr>
-          <w:sz w:val="18"/>
-          <w:szCs w:val="18"/>
-        </w:rPr>
-        <w:t>li</w:t>
-      </w:r>
-      <w:r>
-        <w:rPr>
-          <w:sz w:val="18"/>
-          <w:szCs w:val="18"/>
-        </w:rPr>
-        <w:t xml:space="preserve">ne 1: </w:t>
-      </w:r>
-      <w:r>
-        <w:rPr>
-          <w:sz w:val="18"/>
-          <w:szCs w:val="18"/>
-        </w:rPr>
-        <w:t>5</w:t>
-      </w:r>
-      <w:r>
-        <w:rPr>
-          <w:sz w:val="18"/>
-          <w:szCs w:val="18"/>
-          <w:vertAlign w:val="superscript"/>
-        </w:rPr>
-        <w:t>th</w:t>
-      </w:r>
-      <w:r>
-        <w:rPr>
-          <w:sz w:val="18"/>
-          <w:szCs w:val="18"/>
-        </w:rPr>
-        <w:t xml:space="preserve"> Given Name Surname</w:t>
-      </w:r>
-      <w:r>
-        <w:rPr>
-          <w:sz w:val="18"/>
-          <w:szCs w:val="18"/>
-        </w:rPr>
-        <w:br/>
-        <w:t xml:space="preserve">line 2: </w:t>
-      </w:r>
-      <w:r>
-        <w:rPr>
-          <w:i/>
-          <w:sz w:val="18"/>
-          <w:szCs w:val="18"/>
-        </w:rPr>
-        <w:t xml:space="preserve">dept. name of organization </w:t>
-      </w:r>
-      <w:r>
-        <w:rPr>
-          <w:i/>
-          <w:sz w:val="18"/>
-          <w:szCs w:val="18"/>
-        </w:rPr>
-        <w:br/>
-      </w:r>
-      <w:r>
-        <w:rPr>
-          <w:i/>
-          <w:sz w:val="18"/>
-          <w:szCs w:val="18"/>
-        </w:rPr>
-        <w:t xml:space="preserve">(of </w:t>
-      </w:r>
-      <w:r>
-        <w:rPr>
-          <w:i/>
-          <w:iCs/>
-          <w:sz w:val="18"/>
-          <w:szCs w:val="18"/>
-        </w:rPr>
-        <w:t>Affiliation</w:t>
-      </w:r>
-      <w:r>
-        <w:rPr>
-          <w:i/>
-          <w:sz w:val="18"/>
-          <w:szCs w:val="18"/>
-        </w:rPr>
-        <w:t>)</w:t>
-      </w:r>
-      <w:r>
-        <w:rPr>
-          <w:sz w:val="18"/>
-          <w:szCs w:val="18"/>
-        </w:rPr>
-        <w:br/>
-        <w:t xml:space="preserve">line 3: </w:t>
-      </w:r>
-      <w:r>
-        <w:rPr>
-          <w:i/>
-          <w:sz w:val="18"/>
-          <w:szCs w:val="18"/>
-        </w:rPr>
-        <w:t xml:space="preserve">name of organization </w:t>
-      </w:r>
-      <w:r>
-        <w:rPr>
-          <w:i/>
-          <w:sz w:val="18"/>
-          <w:szCs w:val="18"/>
-        </w:rPr>
-        <w:br/>
-      </w:r>
-      <w:r>
-        <w:rPr>
-          <w:i/>
-          <w:sz w:val="18"/>
-          <w:szCs w:val="18"/>
-        </w:rPr>
-        <w:t xml:space="preserve">(of </w:t>
-      </w:r>
-      <w:r>
-        <w:rPr>
-          <w:i/>
-          <w:sz w:val="18"/>
-          <w:szCs w:val="18"/>
-        </w:rPr>
-        <w:t>A</w:t>
-      </w:r>
-      <w:r>
-        <w:rPr>
-          <w:i/>
-          <w:sz w:val="18"/>
-          <w:szCs w:val="18"/>
-        </w:rPr>
-        <w:t>ffiliation)</w:t>
-      </w:r>
-      <w:r>
-        <w:rPr>
-          <w:i/>
-          <w:sz w:val="18"/>
-          <w:szCs w:val="18"/>
-        </w:rPr>
-        <w:br/>
-      </w:r>
-      <w:r>
-        <w:rPr>
-          <w:sz w:val="18"/>
-          <w:szCs w:val="18"/>
-        </w:rPr>
-        <w:t>line 4: City, Country</w:t>
-      </w:r>
-      <w:r>
-        <w:rPr>
-          <w:sz w:val="18"/>
-          <w:szCs w:val="18"/>
-        </w:rPr>
-        <w:br/>
-        <w:t>line 5: email address</w:t>
-      </w:r>
-      <w:r>
-        <w:rPr>
-          <w:sz w:val="18"/>
-          <w:szCs w:val="18"/>
-        </w:rPr>
-        <w:t xml:space="preserve"> </w:t>
-      </w:r>
-      <w:r>
-        <w:rPr>
-          <w:sz w:val="18"/>
-          <w:szCs w:val="18"/>
-        </w:rPr>
-        <w:t xml:space="preserve"> or ORCID</w:t>
-      </w:r>
-      <w:r>
-        <w:rPr>
-          <w:sz w:val="18"/>
-          <w:szCs w:val="18"/>
-        </w:rPr>
-        <w:br w:type="column"/>
-      </w:r>
-      <w:r>
-        <w:rPr>
-          <w:sz w:val="18"/>
-          <w:szCs w:val="18"/>
-        </w:rPr>
-        <w:t>line 1: 3</w:t>
-      </w:r>
-      <w:r>
-        <w:rPr>
-          <w:sz w:val="18"/>
-          <w:szCs w:val="18"/>
-          <w:vertAlign w:val="superscript"/>
-        </w:rPr>
-        <w:t>rd</w:t>
-      </w:r>
-      <w:r>
-        <w:rPr>
-          <w:sz w:val="18"/>
-          <w:szCs w:val="18"/>
-        </w:rPr>
-        <w:t xml:space="preserve"> </w:t>
-      </w:r>
-      <w:r>
-        <w:rPr>
-          <w:sz w:val="18"/>
-          <w:szCs w:val="18"/>
-        </w:rPr>
-        <w:t>Given Name Surname</w:t>
-      </w:r>
-      <w:r>
-        <w:rPr>
-          <w:sz w:val="18"/>
-          <w:szCs w:val="18"/>
-        </w:rPr>
-        <w:br/>
-        <w:t xml:space="preserve">line 2: </w:t>
-      </w:r>
-      <w:r>
-        <w:rPr>
-          <w:i/>
-          <w:sz w:val="18"/>
-          <w:szCs w:val="18"/>
-        </w:rPr>
-        <w:t xml:space="preserve">dept. name of organization </w:t>
-      </w:r>
-      <w:r>
-        <w:rPr>
-          <w:i/>
-          <w:sz w:val="18"/>
-          <w:szCs w:val="18"/>
-        </w:rPr>
-        <w:br/>
-      </w:r>
-      <w:r>
-        <w:rPr>
-          <w:i/>
-          <w:sz w:val="18"/>
-          <w:szCs w:val="18"/>
-        </w:rPr>
-        <w:t xml:space="preserve">(of </w:t>
-      </w:r>
-      <w:r>
-        <w:rPr>
-          <w:i/>
-          <w:iCs/>
-          <w:sz w:val="18"/>
-          <w:szCs w:val="18"/>
-        </w:rPr>
-        <w:t>Affiliation</w:t>
-      </w:r>
-      <w:r>
-        <w:rPr>
-          <w:i/>
-          <w:sz w:val="18"/>
-          <w:szCs w:val="18"/>
-        </w:rPr>
-        <w:t>)</w:t>
-      </w:r>
-      <w:r>
-        <w:rPr>
-          <w:sz w:val="18"/>
-          <w:szCs w:val="18"/>
-        </w:rPr>
-        <w:br/>
-        <w:t xml:space="preserve">line 3: </w:t>
-      </w:r>
-      <w:r>
-        <w:rPr>
-          <w:i/>
-          <w:sz w:val="18"/>
-          <w:szCs w:val="18"/>
-        </w:rPr>
-        <w:t xml:space="preserve">name of organization </w:t>
-      </w:r>
-      <w:r>
-        <w:rPr>
-          <w:i/>
-          <w:sz w:val="18"/>
-          <w:szCs w:val="18"/>
-        </w:rPr>
-        <w:br/>
-      </w:r>
-      <w:r>
-        <w:rPr>
-          <w:i/>
-          <w:sz w:val="18"/>
-          <w:szCs w:val="18"/>
-        </w:rPr>
-        <w:t>(of Affiliation)</w:t>
-      </w:r>
-      <w:r>
-        <w:rPr>
-          <w:i/>
-          <w:sz w:val="18"/>
-          <w:szCs w:val="18"/>
-        </w:rPr>
-        <w:br/>
-      </w:r>
-      <w:r>
-        <w:rPr>
-          <w:sz w:val="18"/>
-          <w:szCs w:val="18"/>
-        </w:rPr>
-        <w:t>line 4: City, Country</w:t>
-      </w:r>
-      <w:r>
-        <w:rPr>
-          <w:sz w:val="18"/>
-          <w:szCs w:val="18"/>
-        </w:rPr>
-        <w:br/>
-        <w:t>line 5: email address</w:t>
-      </w:r>
-      <w:r>
-        <w:rPr>
-          <w:sz w:val="18"/>
-          <w:szCs w:val="18"/>
-        </w:rPr>
-        <w:t xml:space="preserve"> or ORCID</w:t>
-      </w:r>
-    </w:p>
-    <w:p>
-      <w:pPr>
-        <w:pStyle w:val="Author"/>
-        <w:spacing w:before="5pt" w:beforeAutospacing="1"/>
-      </w:pPr>
-      <w:r>
-        <w:rPr>
-          <w:sz w:val="18"/>
-          <w:szCs w:val="18"/>
-        </w:rPr>
-        <w:t xml:space="preserve">line 1: </w:t>
-      </w:r>
-      <w:r>
-        <w:rPr>
-          <w:sz w:val="18"/>
-          <w:szCs w:val="18"/>
-        </w:rPr>
-        <w:t>6</w:t>
-      </w:r>
-      <w:r>
-        <w:rPr>
-          <w:sz w:val="18"/>
-          <w:szCs w:val="18"/>
-          <w:vertAlign w:val="superscript"/>
-        </w:rPr>
-        <w:t>th</w:t>
-      </w:r>
-      <w:r>
-        <w:rPr>
-          <w:sz w:val="18"/>
-          <w:szCs w:val="18"/>
-        </w:rPr>
-        <w:t xml:space="preserve"> Given Name Surname</w:t>
-      </w:r>
-      <w:r>
-        <w:rPr>
-          <w:sz w:val="18"/>
-          <w:szCs w:val="18"/>
-        </w:rPr>
-        <w:br/>
-        <w:t xml:space="preserve">line 2: </w:t>
-      </w:r>
-      <w:r>
-        <w:rPr>
-          <w:i/>
-          <w:sz w:val="18"/>
-          <w:szCs w:val="18"/>
-        </w:rPr>
-        <w:t xml:space="preserve">dept. name of organization </w:t>
-      </w:r>
-      <w:r>
-        <w:rPr>
-          <w:i/>
-          <w:sz w:val="18"/>
-          <w:szCs w:val="18"/>
-        </w:rPr>
-        <w:br/>
-      </w:r>
-      <w:r>
-        <w:rPr>
-          <w:i/>
-          <w:sz w:val="18"/>
-          <w:szCs w:val="18"/>
-        </w:rPr>
-        <w:t xml:space="preserve">(of </w:t>
-      </w:r>
-      <w:r>
-        <w:rPr>
-          <w:i/>
-          <w:iCs/>
-          <w:sz w:val="18"/>
-          <w:szCs w:val="18"/>
-        </w:rPr>
-        <w:t>Affiliation</w:t>
-      </w:r>
-      <w:r>
-        <w:rPr>
-          <w:i/>
-          <w:sz w:val="18"/>
-          <w:szCs w:val="18"/>
-        </w:rPr>
-        <w:t>)</w:t>
-      </w:r>
-      <w:r>
-        <w:rPr>
-          <w:sz w:val="18"/>
-          <w:szCs w:val="18"/>
-        </w:rPr>
-        <w:br/>
-        <w:t xml:space="preserve">line 3: </w:t>
-      </w:r>
-      <w:r>
-        <w:rPr>
-          <w:i/>
-          <w:sz w:val="18"/>
-          <w:szCs w:val="18"/>
-        </w:rPr>
-        <w:t xml:space="preserve">name of organization </w:t>
-      </w:r>
-      <w:r>
-        <w:rPr>
-          <w:i/>
-          <w:sz w:val="18"/>
-          <w:szCs w:val="18"/>
-        </w:rPr>
-        <w:br/>
-      </w:r>
-      <w:r>
-        <w:rPr>
-          <w:i/>
-          <w:sz w:val="18"/>
-          <w:szCs w:val="18"/>
-        </w:rPr>
-        <w:t>(of Affiliation)</w:t>
-      </w:r>
-      <w:r>
-        <w:rPr>
-          <w:i/>
-          <w:sz w:val="18"/>
-          <w:szCs w:val="18"/>
-        </w:rPr>
-        <w:br/>
-      </w:r>
-      <w:r>
-        <w:rPr>
-          <w:sz w:val="18"/>
-          <w:szCs w:val="18"/>
-        </w:rPr>
-        <w:t>line 4: City, Country</w:t>
-      </w:r>
-      <w:r>
-        <w:rPr>
-          <w:sz w:val="18"/>
-          <w:szCs w:val="18"/>
-        </w:rPr>
-        <w:br/>
-        <w:t>line 5: email address</w:t>
-      </w:r>
-      <w:r>
-        <w:rPr>
-          <w:sz w:val="18"/>
-          <w:szCs w:val="18"/>
-        </w:rPr>
-        <w:t xml:space="preserve"> or ORCID</w:t>
-      </w:r>
-      <w:r>
-        <w:t xml:space="preserve"> </w:t>
-      </w:r>
-    </w:p>
-    <w:p>
-      <w:pPr>
         <w:sectPr>
           <w:type w:val="continuous"/>
           <w:pgSz w:w="595.30pt" w:h="841.90pt" w:code="9"/>
@@ -1162,13 +411,8 @@
       <w:r>
         <w:t>—</w:t>
       </w:r>
-      <w:proofErr w:type="gramStart"/>
-      <w:r>
-        <w:t>This</w:t>
-      </w:r>
-      <w:proofErr w:type="gramEnd"/>
-      <w:r>
-        <w:t xml:space="preserve"> electronic document is a “live” template and already defines the components of your paper [title, text, heads, etc.] in its style sheet. </w:t>
+      <w:r>
+        <w:t xml:space="preserve">This electronic document is a “live” template and already defines the components of your paper [title, text, heads, etc.] in its style sheet. </w:t>
       </w:r>
       <w:r>
         <w:t xml:space="preserve"> </w:t>
@@ -1544,10 +788,10 @@
         <w:pStyle w:val="BodyText"/>
       </w:pPr>
       <w:r>
-        <w:t xml:space="preserve">The template is used to format your paper and style the text. All margins, column widths, line spaces, and text fonts are prescribed; please do not alter them. You may note peculiarities. For example, the head margin in this template measures proportionately more than is customary. This measurement and others are deliberate, using specifications that anticipate your paper as one part of the entire proceedings, </w:t>
-      </w:r>
-      <w:r>
-        <w:t>and not as an independent document. Please do not revise any of the current designations.</w:t>
+        <w:t xml:space="preserve">The template is used to format your paper and style the text. All margins, column widths, line spaces, and text fonts are prescribed; please do not alter them. You may note peculiarities. For example, the head margin in this template measures proportionately more than is customary. This measurement and others are deliberate, using specifications </w:t>
+      </w:r>
+      <w:r>
+        <w:t>that anticipate your paper as one part of the entire proceedings, and not as an independent document. Please do not revise any of the current designations.</w:t>
       </w:r>
     </w:p>
     <w:p>
@@ -1608,23 +852,7 @@
         <w:pStyle w:val="BodyText"/>
       </w:pPr>
       <w:r>
-        <w:t xml:space="preserve">Define abbreviations and acronyms the first time they are used in the text, even after they have been defined in the abstract. Abbreviations such as IEEE, SI, MKS, CGS, </w:t>
-      </w:r>
-      <w:proofErr w:type="spellStart"/>
-      <w:r>
-        <w:t>sc</w:t>
-      </w:r>
-      <w:proofErr w:type="spellEnd"/>
-      <w:r>
-        <w:t xml:space="preserve">, dc, and </w:t>
-      </w:r>
-      <w:proofErr w:type="spellStart"/>
-      <w:r>
-        <w:t>rms</w:t>
-      </w:r>
-      <w:proofErr w:type="spellEnd"/>
-      <w:r>
-        <w:t xml:space="preserve"> do not have to be defined. Do not use abbreviations in the title or heads unless they are unavoidable.</w:t>
+        <w:t>Define abbreviations and acronyms the first time they are used in the text, even after they have been defined in the abstract. Abbreviations such as IEEE, SI, MKS, CGS, sc, dc, and rms do not have to be defined. Do not use abbreviations in the title or heads unless they are unavoidable.</w:t>
       </w:r>
     </w:p>
     <w:p>
@@ -1654,15 +882,7 @@
         <w:pStyle w:val="bulletlist"/>
       </w:pPr>
       <w:r>
-        <w:t xml:space="preserve">Avoid combining SI and CGS units, such as current in amperes and magnetic field in </w:t>
-      </w:r>
-      <w:proofErr w:type="spellStart"/>
-      <w:r>
-        <w:t>oersteds</w:t>
-      </w:r>
-      <w:proofErr w:type="spellEnd"/>
-      <w:r>
-        <w:t>. This often leads to confusion because equations do not balance dimensionally. If you must use mixed units, clearly state the units for each quantity that you use in an equation.</w:t>
+        <w:t>Avoid combining SI and CGS units, such as current in amperes and magnetic field in oersteds. This often leads to confusion because equations do not balance dimensionally. If you must use mixed units, clearly state the units for each quantity that you use in an equation.</w:t>
       </w:r>
     </w:p>
     <w:p>
@@ -1670,39 +890,7 @@
         <w:pStyle w:val="bulletlist"/>
       </w:pPr>
       <w:r>
-        <w:t>Do not mix complete spellings and abbreviations of units: “</w:t>
-      </w:r>
-      <w:proofErr w:type="spellStart"/>
-      <w:r>
-        <w:t>Wb</w:t>
-      </w:r>
-      <w:proofErr w:type="spellEnd"/>
-      <w:r>
-        <w:t>/m2” or “</w:t>
-      </w:r>
-      <w:proofErr w:type="spellStart"/>
-      <w:r>
-        <w:t>webers</w:t>
-      </w:r>
-      <w:proofErr w:type="spellEnd"/>
-      <w:r>
-        <w:t xml:space="preserve"> per square meter”, not “</w:t>
-      </w:r>
-      <w:proofErr w:type="spellStart"/>
-      <w:r>
-        <w:t>webers</w:t>
-      </w:r>
-      <w:proofErr w:type="spellEnd"/>
-      <w:r>
-        <w:t xml:space="preserve">/m2”.  Spell out units when they appear in text: “. . . a few </w:t>
-      </w:r>
-      <w:proofErr w:type="spellStart"/>
-      <w:r>
-        <w:t>henries</w:t>
-      </w:r>
-      <w:proofErr w:type="spellEnd"/>
-      <w:r>
-        <w:t>”, not “. . . a few H”.</w:t>
+        <w:t>Do not mix complete spellings and abbreviations of units: “Wb/m2” or “webers per square meter”, not “webers/m2”.  Spell out units when they appear in text: “. . . a few henries”, not “. . . a few H”.</w:t>
       </w:r>
     </w:p>
     <w:p>
@@ -1782,15 +970,7 @@
         </w:rPr>
       </w:pPr>
       <w:r>
-        <w:t xml:space="preserve">Number equations consecutively. Equation numbers, within parentheses, are to position flush right, as in (1), using a right tab stop. To make your equations more compact, you may use the solidus ( / ), the </w:t>
-      </w:r>
-      <w:proofErr w:type="spellStart"/>
-      <w:r>
-        <w:t>exp</w:t>
-      </w:r>
-      <w:proofErr w:type="spellEnd"/>
-      <w:r>
-        <w:t xml:space="preserve"> function, or appropriate exponents. Italicize Roman symbols for quantities and variables, but not Greek symbols. Use a long dash rather than a hyphen for a minus sign. Punctuate equations with commas or periods when they are part of a sentence, as in</w:t>
+        <w:t>Number equations consecutively. Equation numbers, within parentheses, are to position flush right, as in (1), using a right tab stop. To make your equations more compact, you may use the solidus ( / ), the exp function, or appropriate exponents. Italicize Roman symbols for quantities and variables, but not Greek symbols. Use a long dash rather than a hyphen for a minus sign. Punctuate equations with commas or periods when they are part of a sentence, as in</w:t>
       </w:r>
       <w:r>
         <w:rPr>
@@ -1802,6 +982,9 @@
     <w:p>
       <w:pPr>
         <w:pStyle w:val="equation"/>
+        <w:rPr>
+          <w:rFonts w:hint="eastAsia"/>
+        </w:rPr>
       </w:pPr>
       <w:r>
         <w:tab/>
@@ -2623,7 +1806,6 @@
       <w:r>
         <w:t>”. Avoid the stilted expression “</w:t>
       </w:r>
-      <w:proofErr w:type="spellStart"/>
       <w:r>
         <w:rPr>
           <w:lang w:val="en-US"/>
@@ -2631,11 +1813,7 @@
         <w:t>o</w:t>
       </w:r>
       <w:r>
-        <w:t>ne</w:t>
-      </w:r>
-      <w:proofErr w:type="spellEnd"/>
-      <w:r>
-        <w:t xml:space="preserve"> of us (R. B. G.) thanks </w:t>
+        <w:t xml:space="preserve">ne of us (R. B. G.) thanks </w:t>
       </w:r>
       <w:r>
         <w:t>...</w:t>
@@ -2906,12 +2084,15 @@
       </w:r>
     </w:p>
     <w:p>
+      <w:pPr>
+        <w:jc w:val="both"/>
+      </w:pPr>
       <w:r>
         <w:rPr>
           <w:noProof/>
         </w:rPr>
         <w:drawing>
-          <wp:anchor distT="0" distB="0" distL="114300" distR="114300" simplePos="0" relativeHeight="251657728" behindDoc="1" locked="0" layoutInCell="1" allowOverlap="1">
+          <wp:anchor distT="0" distB="0" distL="114300" distR="114300" simplePos="0" relativeHeight="251657728" behindDoc="1" locked="0" layoutInCell="1" allowOverlap="1" wp14:anchorId="0915DB25" wp14:editId="2684D1BE">
             <wp:simplePos x="0" y="0"/>
             <wp:positionH relativeFrom="margin">
               <wp:align>left</wp:align>
@@ -2995,6 +2176,837 @@
           </wp:anchor>
         </w:drawing>
       </w:r>
+      <w:r>
+        <w:tab/>
+      </w:r>
+      <w:r>
+        <w:tab/>
+      </w:r>
+      <w:r>
+        <w:tab/>
+      </w:r>
+      <w:r>
+        <w:tab/>
+      </w:r>
+      <w:r>
+        <w:tab/>
+      </w:r>
+      <w:r>
+        <w:tab/>
+      </w:r>
+      <w:r>
+        <w:tab/>
+      </w:r>
+      <w:r>
+        <w:tab/>
+      </w:r>
+      <w:r>
+        <w:tab/>
+      </w:r>
+      <w:r>
+        <w:tab/>
+      </w:r>
+      <w:r>
+        <w:tab/>
+      </w:r>
+      <w:r>
+        <w:tab/>
+      </w:r>
+      <w:r>
+        <w:tab/>
+      </w:r>
+      <w:r>
+        <w:tab/>
+      </w:r>
+      <w:r>
+        <w:tab/>
+      </w:r>
+      <w:r>
+        <w:tab/>
+      </w:r>
+      <w:r>
+        <w:tab/>
+      </w:r>
+      <w:r>
+        <w:tab/>
+      </w:r>
+      <w:r>
+        <w:tab/>
+      </w:r>
+      <w:r>
+        <w:tab/>
+      </w:r>
+      <w:r>
+        <w:tab/>
+      </w:r>
+      <w:r>
+        <w:tab/>
+      </w:r>
+      <w:r>
+        <w:tab/>
+      </w:r>
+      <w:r>
+        <w:tab/>
+      </w:r>
+      <w:r>
+        <w:tab/>
+      </w:r>
+      <w:r>
+        <w:tab/>
+      </w:r>
+      <w:r>
+        <w:tab/>
+      </w:r>
+      <w:r>
+        <w:tab/>
+      </w:r>
+      <w:r>
+        <w:tab/>
+      </w:r>
+      <w:r>
+        <w:tab/>
+      </w:r>
+      <w:r>
+        <w:tab/>
+      </w:r>
+      <w:r>
+        <w:tab/>
+      </w:r>
+      <w:r>
+        <w:tab/>
+      </w:r>
+      <w:r>
+        <w:tab/>
+      </w:r>
+      <w:r>
+        <w:tab/>
+      </w:r>
+      <w:r>
+        <w:tab/>
+      </w:r>
+      <w:r>
+        <w:tab/>
+      </w:r>
+      <w:r>
+        <w:tab/>
+      </w:r>
+      <w:r>
+        <w:tab/>
+      </w:r>
+      <w:r>
+        <w:tab/>
+      </w:r>
+      <w:r>
+        <w:tab/>
+      </w:r>
+      <w:r>
+        <w:tab/>
+      </w:r>
+      <w:r>
+        <w:tab/>
+      </w:r>
+      <w:r>
+        <w:tab/>
+      </w:r>
+      <w:r>
+        <w:tab/>
+      </w:r>
+      <w:r>
+        <w:tab/>
+      </w:r>
+      <w:r>
+        <w:tab/>
+      </w:r>
+      <w:r>
+        <w:tab/>
+      </w:r>
+      <w:r>
+        <w:tab/>
+      </w:r>
+      <w:r>
+        <w:tab/>
+      </w:r>
+      <w:r>
+        <w:tab/>
+      </w:r>
+      <w:r>
+        <w:tab/>
+      </w:r>
+      <w:r>
+        <w:tab/>
+      </w:r>
+      <w:r>
+        <w:tab/>
+      </w:r>
+      <w:r>
+        <w:tab/>
+      </w:r>
+      <w:r>
+        <w:tab/>
+      </w:r>
+      <w:r>
+        <w:tab/>
+      </w:r>
+      <w:r>
+        <w:tab/>
+      </w:r>
+      <w:r>
+        <w:tab/>
+      </w:r>
+      <w:r>
+        <w:tab/>
+      </w:r>
+      <w:r>
+        <w:tab/>
+      </w:r>
+      <w:r>
+        <w:tab/>
+      </w:r>
+      <w:r>
+        <w:tab/>
+      </w:r>
+      <w:r>
+        <w:tab/>
+      </w:r>
+      <w:r>
+        <w:tab/>
+      </w:r>
+      <w:r>
+        <w:tab/>
+      </w:r>
+      <w:r>
+        <w:tab/>
+      </w:r>
+      <w:r>
+        <w:tab/>
+      </w:r>
+      <w:r>
+        <w:tab/>
+      </w:r>
+      <w:r>
+        <w:tab/>
+      </w:r>
+      <w:r>
+        <w:tab/>
+      </w:r>
+      <w:r>
+        <w:tab/>
+      </w:r>
+      <w:r>
+        <w:tab/>
+      </w:r>
+      <w:r>
+        <w:tab/>
+      </w:r>
+      <w:r>
+        <w:tab/>
+      </w:r>
+      <w:r>
+        <w:tab/>
+      </w:r>
+      <w:r>
+        <w:tab/>
+      </w:r>
+      <w:r>
+        <w:tab/>
+      </w:r>
+      <w:r>
+        <w:tab/>
+      </w:r>
+      <w:r>
+        <w:tab/>
+      </w:r>
+      <w:r>
+        <w:tab/>
+      </w:r>
+      <w:r>
+        <w:tab/>
+      </w:r>
+      <w:r>
+        <w:tab/>
+      </w:r>
+      <w:r>
+        <w:tab/>
+      </w:r>
+      <w:r>
+        <w:tab/>
+      </w:r>
+      <w:r>
+        <w:tab/>
+      </w:r>
+      <w:r>
+        <w:tab/>
+      </w:r>
+      <w:r>
+        <w:tab/>
+      </w:r>
+      <w:r>
+        <w:tab/>
+      </w:r>
+      <w:r>
+        <w:tab/>
+      </w:r>
+      <w:r>
+        <w:tab/>
+      </w:r>
+      <w:r>
+        <w:tab/>
+      </w:r>
+      <w:r>
+        <w:tab/>
+      </w:r>
+      <w:r>
+        <w:tab/>
+      </w:r>
+      <w:r>
+        <w:tab/>
+      </w:r>
+      <w:r>
+        <w:tab/>
+      </w:r>
+      <w:r>
+        <w:tab/>
+      </w:r>
+      <w:r>
+        <w:tab/>
+      </w:r>
+      <w:r>
+        <w:tab/>
+      </w:r>
+      <w:r>
+        <w:tab/>
+      </w:r>
+      <w:r>
+        <w:tab/>
+      </w:r>
+      <w:r>
+        <w:tab/>
+      </w:r>
+      <w:r>
+        <w:tab/>
+      </w:r>
+      <w:r>
+        <w:tab/>
+      </w:r>
+      <w:r>
+        <w:tab/>
+      </w:r>
+      <w:r>
+        <w:tab/>
+      </w:r>
+      <w:r>
+        <w:tab/>
+      </w:r>
+      <w:r>
+        <w:tab/>
+      </w:r>
+      <w:r>
+        <w:tab/>
+      </w:r>
+      <w:r>
+        <w:tab/>
+      </w:r>
+      <w:r>
+        <w:tab/>
+      </w:r>
+      <w:r>
+        <w:tab/>
+      </w:r>
+      <w:r>
+        <w:tab/>
+      </w:r>
+      <w:r>
+        <w:tab/>
+      </w:r>
+      <w:r>
+        <w:tab/>
+      </w:r>
+      <w:r>
+        <w:tab/>
+      </w:r>
+      <w:r>
+        <w:tab/>
+      </w:r>
+      <w:r>
+        <w:tab/>
+      </w:r>
+      <w:r>
+        <w:tab/>
+      </w:r>
+      <w:r>
+        <w:tab/>
+      </w:r>
+      <w:r>
+        <w:tab/>
+      </w:r>
+      <w:r>
+        <w:tab/>
+      </w:r>
+      <w:r>
+        <w:tab/>
+      </w:r>
+      <w:r>
+        <w:tab/>
+      </w:r>
+      <w:r>
+        <w:tab/>
+      </w:r>
+      <w:r>
+        <w:tab/>
+      </w:r>
+      <w:r>
+        <w:tab/>
+      </w:r>
+      <w:r>
+        <w:tab/>
+      </w:r>
+      <w:r>
+        <w:tab/>
+      </w:r>
+      <w:r>
+        <w:tab/>
+      </w:r>
+      <w:r>
+        <w:tab/>
+      </w:r>
+      <w:r>
+        <w:tab/>
+      </w:r>
+      <w:r>
+        <w:tab/>
+      </w:r>
+      <w:r>
+        <w:tab/>
+      </w:r>
+      <w:r>
+        <w:tab/>
+      </w:r>
+      <w:r>
+        <w:tab/>
+      </w:r>
+      <w:r>
+        <w:tab/>
+      </w:r>
+      <w:r>
+        <w:tab/>
+      </w:r>
+      <w:r>
+        <w:tab/>
+      </w:r>
+      <w:r>
+        <w:tab/>
+      </w:r>
+      <w:r>
+        <w:tab/>
+      </w:r>
+      <w:r>
+        <w:tab/>
+      </w:r>
+      <w:r>
+        <w:tab/>
+      </w:r>
+      <w:r>
+        <w:tab/>
+      </w:r>
+      <w:r>
+        <w:tab/>
+      </w:r>
+      <w:r>
+        <w:tab/>
+      </w:r>
+      <w:r>
+        <w:tab/>
+      </w:r>
+      <w:r>
+        <w:tab/>
+      </w:r>
+      <w:r>
+        <w:tab/>
+      </w:r>
+      <w:r>
+        <w:tab/>
+      </w:r>
+      <w:r>
+        <w:tab/>
+      </w:r>
+      <w:r>
+        <w:tab/>
+      </w:r>
+      <w:r>
+        <w:tab/>
+      </w:r>
+      <w:r>
+        <w:tab/>
+      </w:r>
+      <w:r>
+        <w:tab/>
+      </w:r>
+      <w:r>
+        <w:tab/>
+      </w:r>
+      <w:r>
+        <w:tab/>
+      </w:r>
+      <w:r>
+        <w:tab/>
+      </w:r>
+      <w:r>
+        <w:tab/>
+      </w:r>
+      <w:r>
+        <w:tab/>
+      </w:r>
+      <w:r>
+        <w:tab/>
+      </w:r>
+      <w:r>
+        <w:tab/>
+      </w:r>
+      <w:r>
+        <w:tab/>
+      </w:r>
+      <w:r>
+        <w:tab/>
+      </w:r>
+      <w:r>
+        <w:tab/>
+      </w:r>
+      <w:r>
+        <w:tab/>
+      </w:r>
+      <w:r>
+        <w:tab/>
+      </w:r>
+      <w:r>
+        <w:tab/>
+      </w:r>
+      <w:r>
+        <w:tab/>
+      </w:r>
+      <w:r>
+        <w:tab/>
+      </w:r>
+      <w:r>
+        <w:tab/>
+      </w:r>
+      <w:r>
+        <w:tab/>
+      </w:r>
+      <w:r>
+        <w:tab/>
+      </w:r>
+      <w:r>
+        <w:tab/>
+      </w:r>
+      <w:r>
+        <w:tab/>
+      </w:r>
+      <w:r>
+        <w:tab/>
+      </w:r>
+      <w:r>
+        <w:tab/>
+      </w:r>
+      <w:r>
+        <w:tab/>
+      </w:r>
+      <w:r>
+        <w:tab/>
+      </w:r>
+      <w:r>
+        <w:tab/>
+      </w:r>
+      <w:r>
+        <w:tab/>
+      </w:r>
+      <w:r>
+        <w:tab/>
+      </w:r>
+      <w:r>
+        <w:tab/>
+      </w:r>
+      <w:r>
+        <w:tab/>
+      </w:r>
+      <w:r>
+        <w:tab/>
+      </w:r>
+      <w:r>
+        <w:tab/>
+      </w:r>
+      <w:r>
+        <w:tab/>
+      </w:r>
+      <w:r>
+        <w:tab/>
+      </w:r>
+      <w:r>
+        <w:tab/>
+      </w:r>
+      <w:r>
+        <w:tab/>
+      </w:r>
+      <w:r>
+        <w:tab/>
+      </w:r>
+      <w:r>
+        <w:tab/>
+      </w:r>
+      <w:r>
+        <w:tab/>
+      </w:r>
+      <w:r>
+        <w:tab/>
+      </w:r>
+      <w:r>
+        <w:tab/>
+      </w:r>
+      <w:r>
+        <w:tab/>
+      </w:r>
+      <w:r>
+        <w:tab/>
+      </w:r>
+      <w:r>
+        <w:tab/>
+      </w:r>
+      <w:r>
+        <w:tab/>
+      </w:r>
+      <w:r>
+        <w:tab/>
+      </w:r>
+      <w:r>
+        <w:tab/>
+      </w:r>
+      <w:r>
+        <w:tab/>
+      </w:r>
+      <w:r>
+        <w:tab/>
+      </w:r>
+      <w:r>
+        <w:tab/>
+      </w:r>
+      <w:r>
+        <w:tab/>
+      </w:r>
+      <w:r>
+        <w:tab/>
+      </w:r>
+      <w:r>
+        <w:tab/>
+      </w:r>
+      <w:r>
+        <w:tab/>
+      </w:r>
+      <w:r>
+        <w:tab/>
+      </w:r>
+      <w:r>
+        <w:tab/>
+      </w:r>
+      <w:r>
+        <w:tab/>
+      </w:r>
+      <w:r>
+        <w:tab/>
+      </w:r>
+      <w:r>
+        <w:tab/>
+      </w:r>
+      <w:r>
+        <w:tab/>
+      </w:r>
+      <w:r>
+        <w:tab/>
+      </w:r>
+      <w:r>
+        <w:tab/>
+      </w:r>
+      <w:r>
+        <w:tab/>
+      </w:r>
+      <w:r>
+        <w:tab/>
+      </w:r>
+    </w:p>
+    <w:p>
+      <w:pPr>
+        <w:jc w:val="both"/>
+      </w:pPr>
+      <w:r>
+        <w:lastRenderedPageBreak/>
+        <w:t>Hardware:</w:t>
+      </w:r>
+    </w:p>
+    <w:p>
+      <w:pPr>
+        <w:jc w:val="both"/>
+      </w:pPr>
+      <w:r>
+        <w:t>The initial idea and the idea we went with was the +5V connected to a resistor in series with the phototransistor.</w:t>
+      </w:r>
+    </w:p>
+    <w:p>
+      <w:pPr>
+        <w:jc w:val="both"/>
+      </w:pPr>
+      <w:r>
+        <w:t xml:space="preserve">The photo transistor was chosen for its high sensitivity to changes in light. </w:t>
+      </w:r>
+    </w:p>
+    <w:p>
+      <w:pPr>
+        <w:jc w:val="both"/>
+      </w:pPr>
+      <w:r>
+        <w:t>The resistor of 100k was the value that was recommended to us.</w:t>
+      </w:r>
+    </w:p>
+    <w:p>
+      <w:pPr>
+        <w:jc w:val="both"/>
+      </w:pPr>
+      <w:r>
+        <w:t>The collector of the transistor is connected to the low pass filter with a chosen corner frequency of approximately 120Hz, actual 122.43 Hz.</w:t>
+      </w:r>
+    </w:p>
+    <w:p>
+      <w:pPr>
+        <w:jc w:val="both"/>
+      </w:pPr>
+      <w:r>
+        <w:t xml:space="preserve">LED early on were flashing during testing as it was being sensed in the light so the 100k resistor connected to the +5V was replaced with the </w:t>
+      </w:r>
+      <w:r>
+        <w:t>51K resistor which mostly fixed the issue.</w:t>
+      </w:r>
+    </w:p>
+    <w:p>
+      <w:pPr>
+        <w:jc w:val="both"/>
+      </w:pPr>
+    </w:p>
+    <w:p>
+      <w:pPr>
+        <w:jc w:val="both"/>
+      </w:pPr>
+      <w:r>
+        <w:t>The Diameter of the wheel was found using calipers, which were found to be approximately 64.46mm, and the circumference was found to be 20.25cm using the equation for the circumference of a circle.</w:t>
+      </w:r>
+    </w:p>
+    <w:p>
+      <w:pPr>
+        <w:jc w:val="both"/>
+      </w:pPr>
+    </w:p>
+    <w:p>
+      <w:pPr>
+        <w:jc w:val="both"/>
+      </w:pPr>
+      <w:r>
+        <w:t>27/9</w:t>
+      </w:r>
+      <w:r>
+        <w:t xml:space="preserve"> -</w:t>
+      </w:r>
+      <w:r>
+        <w:t xml:space="preserve"> the sensors </w:t>
+      </w:r>
+      <w:proofErr w:type="gramStart"/>
+      <w:r>
+        <w:t>left</w:t>
+      </w:r>
+      <w:proofErr w:type="gramEnd"/>
+      <w:r>
+        <w:t xml:space="preserve"> and right were moved in an attempt to resolve the turning problems where it got stuck between the turns</w:t>
+      </w:r>
+      <w:r>
+        <w:t xml:space="preserve"> so far however it has been unsuccessful as of 29/9</w:t>
+      </w:r>
+    </w:p>
+    <w:p>
+      <w:pPr>
+        <w:jc w:val="both"/>
+      </w:pPr>
+    </w:p>
+    <w:p>
+      <w:pPr>
+        <w:jc w:val="both"/>
+      </w:pPr>
+      <w:r>
+        <w:t>Software:</w:t>
+      </w:r>
+    </w:p>
+    <w:p>
+      <w:pPr>
+        <w:jc w:val="both"/>
+      </w:pPr>
+      <w:r>
+        <w:t>Spent too long during the second quarter of the first half of the semester attempting the hardware tasks delaying troubleshooting</w:t>
+      </w:r>
+      <w:r>
+        <w:t xml:space="preserve"> and the main development of the software. </w:t>
+      </w:r>
+    </w:p>
+    <w:p>
+      <w:pPr>
+        <w:jc w:val="both"/>
+      </w:pPr>
+      <w:r>
+        <w:t xml:space="preserve">Understanding how to </w:t>
+      </w:r>
+      <w:proofErr w:type="gramStart"/>
+      <w:r>
+        <w:t>increment</w:t>
+      </w:r>
+      <w:proofErr w:type="gramEnd"/>
+      <w:r>
+        <w:t xml:space="preserve"> speed and analyse speed too long.</w:t>
+      </w:r>
+    </w:p>
+    <w:p>
+      <w:pPr>
+        <w:jc w:val="both"/>
+      </w:pPr>
+      <w:r>
+        <w:t>Recognizing the purpose of the AND gate at the PWM output allowed for easier development.</w:t>
+      </w:r>
+    </w:p>
+    <w:p>
+      <w:pPr>
+        <w:jc w:val="both"/>
+      </w:pPr>
+    </w:p>
+    <w:p>
+      <w:pPr>
+        <w:jc w:val="both"/>
+      </w:pPr>
+      <w:r>
+        <w:tab/>
+      </w:r>
+      <w:r>
+        <w:tab/>
+      </w:r>
+      <w:r>
+        <w:tab/>
+      </w:r>
+      <w:r>
+        <w:tab/>
+      </w:r>
+      <w:r>
+        <w:tab/>
+      </w:r>
+      <w:r>
+        <w:tab/>
+      </w:r>
+      <w:r>
+        <w:tab/>
+      </w:r>
+      <w:r>
+        <w:tab/>
+      </w:r>
     </w:p>
     <w:sectPr>
       <w:type w:val="continuous"/>
@@ -3008,7 +3020,7 @@
 </file>
 
 <file path=word/endnotes.xml><?xml version="1.0" encoding="utf-8"?>
-<w:endnotes xmlns:cx="http://schemas.microsoft.com/office/drawing/2014/chartex" xmlns:cx1="http://schemas.microsoft.com/office/drawing/2015/9/8/chartex" xmlns:mc="http://schemas.openxmlformats.org/markup-compatibility/2006" xmlns:o="urn:schemas-microsoft-com:office:office" xmlns:r="http://purl.oclc.org/ooxml/officeDocument/relationships" xmlns:m="http://purl.oclc.org/ooxml/officeDocument/math" xmlns:v="urn:schemas-microsoft-com:vml" xmlns:wp14="http://schemas.microsoft.com/office/word/2010/wordprocessingDrawing" xmlns:wp="http://purl.oclc.org/ooxml/drawingml/wordprocessingDrawing" xmlns:w10="urn:schemas-microsoft-com:office:word" xmlns:w="http://purl.oclc.org/ooxml/wordprocessingml/main" xmlns:w14="http://schemas.microsoft.com/office/word/2010/wordml" xmlns:w15="http://schemas.microsoft.com/office/word/2012/wordml" xmlns:w16se="http://schemas.microsoft.com/office/word/2015/wordml/symex" xmlns:wpi="http://schemas.microsoft.com/office/word/2010/wordprocessingInk" xmlns:wne="http://schemas.microsoft.com/office/word/2006/wordml" mc:Ignorable="w14 w15 w16se wne wp14">
+<w:endnotes xmlns:cx="http://schemas.microsoft.com/office/drawing/2014/chartex" xmlns:cx1="http://schemas.microsoft.com/office/drawing/2015/9/8/chartex" xmlns:cx2="http://schemas.microsoft.com/office/drawing/2015/10/21/chartex" xmlns:cx3="http://schemas.microsoft.com/office/drawing/2016/5/9/chartex" xmlns:cx4="http://schemas.microsoft.com/office/drawing/2016/5/10/chartex" xmlns:cx5="http://schemas.microsoft.com/office/drawing/2016/5/11/chartex" xmlns:cx6="http://schemas.microsoft.com/office/drawing/2016/5/12/chartex" xmlns:cx7="http://schemas.microsoft.com/office/drawing/2016/5/13/chartex" xmlns:cx8="http://schemas.microsoft.com/office/drawing/2016/5/14/chartex" xmlns:mc="http://schemas.openxmlformats.org/markup-compatibility/2006" xmlns:aink="http://schemas.microsoft.com/office/drawing/2016/ink" xmlns:am3d="http://schemas.microsoft.com/office/drawing/2017/model3d" xmlns:o="urn:schemas-microsoft-com:office:office" xmlns:oel="http://schemas.microsoft.com/office/2019/extlst" xmlns:r="http://purl.oclc.org/ooxml/officeDocument/relationships" xmlns:m="http://purl.oclc.org/ooxml/officeDocument/math" xmlns:v="urn:schemas-microsoft-com:vml" xmlns:wp14="http://schemas.microsoft.com/office/word/2010/wordprocessingDrawing" xmlns:wp="http://purl.oclc.org/ooxml/drawingml/wordprocessingDrawing" xmlns:w10="urn:schemas-microsoft-com:office:word" xmlns:w="http://purl.oclc.org/ooxml/wordprocessingml/main" xmlns:w14="http://schemas.microsoft.com/office/word/2010/wordml" xmlns:w15="http://schemas.microsoft.com/office/word/2012/wordml" xmlns:w16cex="http://schemas.microsoft.com/office/word/2018/wordml/cex" xmlns:w16cid="http://schemas.microsoft.com/office/word/2016/wordml/cid" xmlns:w16="http://schemas.microsoft.com/office/word/2018/wordml" xmlns:w16sdtdh="http://schemas.microsoft.com/office/word/2020/wordml/sdtdatahash" xmlns:w16se="http://schemas.microsoft.com/office/word/2015/wordml/symex" xmlns:wpi="http://schemas.microsoft.com/office/word/2010/wordprocessingInk" xmlns:wne="http://schemas.microsoft.com/office/word/2006/wordml" mc:Ignorable="w14 w15 w16se w16cid w16 w16cex w16sdtdh wne wp14">
   <w:endnote w:type="separator" w:id="-1">
     <w:p>
       <w:r>
@@ -3027,7 +3039,7 @@
 </file>
 
 <file path=word/footer1.xml><?xml version="1.0" encoding="utf-8"?>
-<w:ftr xmlns:cx="http://schemas.microsoft.com/office/drawing/2014/chartex" xmlns:cx1="http://schemas.microsoft.com/office/drawing/2015/9/8/chartex" xmlns:mc="http://schemas.openxmlformats.org/markup-compatibility/2006" xmlns:o="urn:schemas-microsoft-com:office:office" xmlns:r="http://purl.oclc.org/ooxml/officeDocument/relationships" xmlns:m="http://purl.oclc.org/ooxml/officeDocument/math" xmlns:v="urn:schemas-microsoft-com:vml" xmlns:wp14="http://schemas.microsoft.com/office/word/2010/wordprocessingDrawing" xmlns:wp="http://purl.oclc.org/ooxml/drawingml/wordprocessingDrawing" xmlns:w10="urn:schemas-microsoft-com:office:word" xmlns:w="http://purl.oclc.org/ooxml/wordprocessingml/main" xmlns:w14="http://schemas.microsoft.com/office/word/2010/wordml" xmlns:w15="http://schemas.microsoft.com/office/word/2012/wordml" xmlns:w16se="http://schemas.microsoft.com/office/word/2015/wordml/symex" xmlns:wpi="http://schemas.microsoft.com/office/word/2010/wordprocessingInk" xmlns:wne="http://schemas.microsoft.com/office/word/2006/wordml" mc:Ignorable="w14 w15 w16se wne wp14">
+<w:ftr xmlns:cx="http://schemas.microsoft.com/office/drawing/2014/chartex" xmlns:cx1="http://schemas.microsoft.com/office/drawing/2015/9/8/chartex" xmlns:cx2="http://schemas.microsoft.com/office/drawing/2015/10/21/chartex" xmlns:cx3="http://schemas.microsoft.com/office/drawing/2016/5/9/chartex" xmlns:cx4="http://schemas.microsoft.com/office/drawing/2016/5/10/chartex" xmlns:cx5="http://schemas.microsoft.com/office/drawing/2016/5/11/chartex" xmlns:cx6="http://schemas.microsoft.com/office/drawing/2016/5/12/chartex" xmlns:cx7="http://schemas.microsoft.com/office/drawing/2016/5/13/chartex" xmlns:cx8="http://schemas.microsoft.com/office/drawing/2016/5/14/chartex" xmlns:mc="http://schemas.openxmlformats.org/markup-compatibility/2006" xmlns:aink="http://schemas.microsoft.com/office/drawing/2016/ink" xmlns:am3d="http://schemas.microsoft.com/office/drawing/2017/model3d" xmlns:o="urn:schemas-microsoft-com:office:office" xmlns:oel="http://schemas.microsoft.com/office/2019/extlst" xmlns:r="http://purl.oclc.org/ooxml/officeDocument/relationships" xmlns:m="http://purl.oclc.org/ooxml/officeDocument/math" xmlns:v="urn:schemas-microsoft-com:vml" xmlns:wp14="http://schemas.microsoft.com/office/word/2010/wordprocessingDrawing" xmlns:wp="http://purl.oclc.org/ooxml/drawingml/wordprocessingDrawing" xmlns:w10="urn:schemas-microsoft-com:office:word" xmlns:w="http://purl.oclc.org/ooxml/wordprocessingml/main" xmlns:w14="http://schemas.microsoft.com/office/word/2010/wordml" xmlns:w15="http://schemas.microsoft.com/office/word/2012/wordml" xmlns:w16cex="http://schemas.microsoft.com/office/word/2018/wordml/cex" xmlns:w16cid="http://schemas.microsoft.com/office/word/2016/wordml/cid" xmlns:w16="http://schemas.microsoft.com/office/word/2018/wordml" xmlns:w16sdtdh="http://schemas.microsoft.com/office/word/2020/wordml/sdtdatahash" xmlns:w16se="http://schemas.microsoft.com/office/word/2015/wordml/symex" xmlns:wpi="http://schemas.microsoft.com/office/word/2010/wordprocessingInk" xmlns:wne="http://schemas.microsoft.com/office/word/2006/wordml" mc:Ignorable="w14 w15 w16se w16cid w16 w16cex w16sdtdh wne wp14">
   <w:p>
     <w:pPr>
       <w:pStyle w:val="Footer"/>
@@ -3049,7 +3061,7 @@
 </file>
 
 <file path=word/footnotes.xml><?xml version="1.0" encoding="utf-8"?>
-<w:footnotes xmlns:cx="http://schemas.microsoft.com/office/drawing/2014/chartex" xmlns:cx1="http://schemas.microsoft.com/office/drawing/2015/9/8/chartex" xmlns:mc="http://schemas.openxmlformats.org/markup-compatibility/2006" xmlns:o="urn:schemas-microsoft-com:office:office" xmlns:r="http://purl.oclc.org/ooxml/officeDocument/relationships" xmlns:m="http://purl.oclc.org/ooxml/officeDocument/math" xmlns:v="urn:schemas-microsoft-com:vml" xmlns:wp14="http://schemas.microsoft.com/office/word/2010/wordprocessingDrawing" xmlns:wp="http://purl.oclc.org/ooxml/drawingml/wordprocessingDrawing" xmlns:w10="urn:schemas-microsoft-com:office:word" xmlns:w="http://purl.oclc.org/ooxml/wordprocessingml/main" xmlns:w14="http://schemas.microsoft.com/office/word/2010/wordml" xmlns:w15="http://schemas.microsoft.com/office/word/2012/wordml" xmlns:w16se="http://schemas.microsoft.com/office/word/2015/wordml/symex" xmlns:wpi="http://schemas.microsoft.com/office/word/2010/wordprocessingInk" xmlns:wne="http://schemas.microsoft.com/office/word/2006/wordml" mc:Ignorable="w14 w15 w16se wne wp14">
+<w:footnotes xmlns:cx="http://schemas.microsoft.com/office/drawing/2014/chartex" xmlns:cx1="http://schemas.microsoft.com/office/drawing/2015/9/8/chartex" xmlns:cx2="http://schemas.microsoft.com/office/drawing/2015/10/21/chartex" xmlns:cx3="http://schemas.microsoft.com/office/drawing/2016/5/9/chartex" xmlns:cx4="http://schemas.microsoft.com/office/drawing/2016/5/10/chartex" xmlns:cx5="http://schemas.microsoft.com/office/drawing/2016/5/11/chartex" xmlns:cx6="http://schemas.microsoft.com/office/drawing/2016/5/12/chartex" xmlns:cx7="http://schemas.microsoft.com/office/drawing/2016/5/13/chartex" xmlns:cx8="http://schemas.microsoft.com/office/drawing/2016/5/14/chartex" xmlns:mc="http://schemas.openxmlformats.org/markup-compatibility/2006" xmlns:aink="http://schemas.microsoft.com/office/drawing/2016/ink" xmlns:am3d="http://schemas.microsoft.com/office/drawing/2017/model3d" xmlns:o="urn:schemas-microsoft-com:office:office" xmlns:oel="http://schemas.microsoft.com/office/2019/extlst" xmlns:r="http://purl.oclc.org/ooxml/officeDocument/relationships" xmlns:m="http://purl.oclc.org/ooxml/officeDocument/math" xmlns:v="urn:schemas-microsoft-com:vml" xmlns:wp14="http://schemas.microsoft.com/office/word/2010/wordprocessingDrawing" xmlns:wp="http://purl.oclc.org/ooxml/drawingml/wordprocessingDrawing" xmlns:w10="urn:schemas-microsoft-com:office:word" xmlns:w="http://purl.oclc.org/ooxml/wordprocessingml/main" xmlns:w14="http://schemas.microsoft.com/office/word/2010/wordml" xmlns:w15="http://schemas.microsoft.com/office/word/2012/wordml" xmlns:w16cex="http://schemas.microsoft.com/office/word/2018/wordml/cex" xmlns:w16cid="http://schemas.microsoft.com/office/word/2016/wordml/cid" xmlns:w16="http://schemas.microsoft.com/office/word/2018/wordml" xmlns:w16sdtdh="http://schemas.microsoft.com/office/word/2020/wordml/sdtdatahash" xmlns:w16se="http://schemas.microsoft.com/office/word/2015/wordml/symex" xmlns:wpi="http://schemas.microsoft.com/office/word/2010/wordprocessingInk" xmlns:wne="http://schemas.microsoft.com/office/word/2006/wordml" mc:Ignorable="w14 w15 w16se w16cid w16 w16cex w16sdtdh wne wp14">
   <w:footnote w:type="separator" w:id="-1">
     <w:p>
       <w:r>
@@ -3068,7 +3080,7 @@
 </file>
 
 <file path=word/numbering.xml><?xml version="1.0" encoding="utf-8"?>
-<w:numbering xmlns:cx="http://schemas.microsoft.com/office/drawing/2014/chartex" xmlns:cx1="http://schemas.microsoft.com/office/drawing/2015/9/8/chartex" xmlns:mc="http://schemas.openxmlformats.org/markup-compatibility/2006" xmlns:o="urn:schemas-microsoft-com:office:office" xmlns:r="http://purl.oclc.org/ooxml/officeDocument/relationships" xmlns:m="http://purl.oclc.org/ooxml/officeDocument/math" xmlns:v="urn:schemas-microsoft-com:vml" xmlns:wp14="http://schemas.microsoft.com/office/word/2010/wordprocessingDrawing" xmlns:wp="http://purl.oclc.org/ooxml/drawingml/wordprocessingDrawing" xmlns:w10="urn:schemas-microsoft-com:office:word" xmlns:w="http://purl.oclc.org/ooxml/wordprocessingml/main" xmlns:w14="http://schemas.microsoft.com/office/word/2010/wordml" xmlns:w15="http://schemas.microsoft.com/office/word/2012/wordml" xmlns:w16se="http://schemas.microsoft.com/office/word/2015/wordml/symex" xmlns:wpi="http://schemas.microsoft.com/office/word/2010/wordprocessingInk" xmlns:wne="http://schemas.microsoft.com/office/word/2006/wordml" mc:Ignorable="w14 w15 w16se wne wp14">
+<w:numbering xmlns:cx="http://schemas.microsoft.com/office/drawing/2014/chartex" xmlns:cx1="http://schemas.microsoft.com/office/drawing/2015/9/8/chartex" xmlns:cx2="http://schemas.microsoft.com/office/drawing/2015/10/21/chartex" xmlns:cx3="http://schemas.microsoft.com/office/drawing/2016/5/9/chartex" xmlns:cx4="http://schemas.microsoft.com/office/drawing/2016/5/10/chartex" xmlns:cx5="http://schemas.microsoft.com/office/drawing/2016/5/11/chartex" xmlns:cx6="http://schemas.microsoft.com/office/drawing/2016/5/12/chartex" xmlns:cx7="http://schemas.microsoft.com/office/drawing/2016/5/13/chartex" xmlns:cx8="http://schemas.microsoft.com/office/drawing/2016/5/14/chartex" xmlns:mc="http://schemas.openxmlformats.org/markup-compatibility/2006" xmlns:aink="http://schemas.microsoft.com/office/drawing/2016/ink" xmlns:am3d="http://schemas.microsoft.com/office/drawing/2017/model3d" xmlns:o="urn:schemas-microsoft-com:office:office" xmlns:oel="http://schemas.microsoft.com/office/2019/extlst" xmlns:r="http://purl.oclc.org/ooxml/officeDocument/relationships" xmlns:m="http://purl.oclc.org/ooxml/officeDocument/math" xmlns:v="urn:schemas-microsoft-com:vml" xmlns:wp14="http://schemas.microsoft.com/office/word/2010/wordprocessingDrawing" xmlns:wp="http://purl.oclc.org/ooxml/drawingml/wordprocessingDrawing" xmlns:w10="urn:schemas-microsoft-com:office:word" xmlns:w="http://purl.oclc.org/ooxml/wordprocessingml/main" xmlns:w14="http://schemas.microsoft.com/office/word/2010/wordml" xmlns:w15="http://schemas.microsoft.com/office/word/2012/wordml" xmlns:w16cex="http://schemas.microsoft.com/office/word/2018/wordml/cex" xmlns:w16cid="http://schemas.microsoft.com/office/word/2016/wordml/cid" xmlns:w16="http://schemas.microsoft.com/office/word/2018/wordml" xmlns:w16sdtdh="http://schemas.microsoft.com/office/word/2020/wordml/sdtdatahash" xmlns:w16se="http://schemas.microsoft.com/office/word/2015/wordml/symex" xmlns:wpi="http://schemas.microsoft.com/office/word/2010/wordprocessingInk" xmlns:wne="http://schemas.microsoft.com/office/word/2006/wordml" mc:Ignorable="w14 w15 w16se w16cid w16 w16cex w16sdtdh wne wp14">
   <w:abstractNum w:abstractNumId="0" w15:restartNumberingAfterBreak="0">
     <w:nsid w:val="FFFFFF1D"/>
     <w:multiLevelType w:val="multilevel"/>
@@ -4460,83 +4472,83 @@
       </w:rPr>
     </w:lvl>
   </w:abstractNum>
-  <w:num w:numId="1">
+  <w:num w:numId="1" w16cid:durableId="1507478868">
     <w:abstractNumId w:val="14"/>
   </w:num>
-  <w:num w:numId="2">
+  <w:num w:numId="2" w16cid:durableId="424813578">
     <w:abstractNumId w:val="19"/>
   </w:num>
-  <w:num w:numId="3">
+  <w:num w:numId="3" w16cid:durableId="868110012">
     <w:abstractNumId w:val="13"/>
   </w:num>
-  <w:num w:numId="4">
+  <w:num w:numId="4" w16cid:durableId="1720786914">
     <w:abstractNumId w:val="16"/>
   </w:num>
-  <w:num w:numId="5">
+  <w:num w:numId="5" w16cid:durableId="1130519427">
     <w:abstractNumId w:val="16"/>
   </w:num>
-  <w:num w:numId="6">
+  <w:num w:numId="6" w16cid:durableId="69427590">
     <w:abstractNumId w:val="16"/>
   </w:num>
-  <w:num w:numId="7">
+  <w:num w:numId="7" w16cid:durableId="1827745792">
     <w:abstractNumId w:val="16"/>
   </w:num>
-  <w:num w:numId="8">
+  <w:num w:numId="8" w16cid:durableId="625476926">
     <w:abstractNumId w:val="18"/>
   </w:num>
-  <w:num w:numId="9">
+  <w:num w:numId="9" w16cid:durableId="632444428">
     <w:abstractNumId w:val="20"/>
   </w:num>
-  <w:num w:numId="10">
+  <w:num w:numId="10" w16cid:durableId="1702701627">
     <w:abstractNumId w:val="15"/>
   </w:num>
-  <w:num w:numId="11">
+  <w:num w:numId="11" w16cid:durableId="957223053">
     <w:abstractNumId w:val="12"/>
   </w:num>
-  <w:num w:numId="12">
+  <w:num w:numId="12" w16cid:durableId="1967194768">
     <w:abstractNumId w:val="11"/>
   </w:num>
-  <w:num w:numId="13">
+  <w:num w:numId="13" w16cid:durableId="762263346">
     <w:abstractNumId w:val="0"/>
   </w:num>
-  <w:num w:numId="14">
+  <w:num w:numId="14" w16cid:durableId="61687197">
     <w:abstractNumId w:val="10"/>
   </w:num>
-  <w:num w:numId="15">
+  <w:num w:numId="15" w16cid:durableId="688456005">
     <w:abstractNumId w:val="8"/>
   </w:num>
-  <w:num w:numId="16">
+  <w:num w:numId="16" w16cid:durableId="313025285">
     <w:abstractNumId w:val="7"/>
   </w:num>
-  <w:num w:numId="17">
+  <w:num w:numId="17" w16cid:durableId="1267539782">
     <w:abstractNumId w:val="6"/>
   </w:num>
-  <w:num w:numId="18">
+  <w:num w:numId="18" w16cid:durableId="902252399">
     <w:abstractNumId w:val="5"/>
   </w:num>
-  <w:num w:numId="19">
+  <w:num w:numId="19" w16cid:durableId="1092821544">
     <w:abstractNumId w:val="9"/>
   </w:num>
-  <w:num w:numId="20">
+  <w:num w:numId="20" w16cid:durableId="1779371393">
     <w:abstractNumId w:val="4"/>
   </w:num>
-  <w:num w:numId="21">
+  <w:num w:numId="21" w16cid:durableId="2093627241">
     <w:abstractNumId w:val="3"/>
   </w:num>
-  <w:num w:numId="22">
+  <w:num w:numId="22" w16cid:durableId="397283490">
     <w:abstractNumId w:val="2"/>
   </w:num>
-  <w:num w:numId="23">
+  <w:num w:numId="23" w16cid:durableId="275794277">
     <w:abstractNumId w:val="1"/>
   </w:num>
-  <w:num w:numId="24">
+  <w:num w:numId="24" w16cid:durableId="637028124">
     <w:abstractNumId w:val="17"/>
   </w:num>
 </w:numbering>
 </file>
 
 <file path=word/styles.xml><?xml version="1.0" encoding="utf-8"?>
-<w:styles xmlns:mc="http://schemas.openxmlformats.org/markup-compatibility/2006" xmlns:r="http://purl.oclc.org/ooxml/officeDocument/relationships" xmlns:w="http://purl.oclc.org/ooxml/wordprocessingml/main" xmlns:w14="http://schemas.microsoft.com/office/word/2010/wordml" xmlns:w15="http://schemas.microsoft.com/office/word/2012/wordml" xmlns:w16se="http://schemas.microsoft.com/office/word/2015/wordml/symex" mc:Ignorable="w14 w15 w16se">
+<w:styles xmlns:mc="http://schemas.openxmlformats.org/markup-compatibility/2006" xmlns:r="http://purl.oclc.org/ooxml/officeDocument/relationships" xmlns:w="http://purl.oclc.org/ooxml/wordprocessingml/main" xmlns:w14="http://schemas.microsoft.com/office/word/2010/wordml" xmlns:w15="http://schemas.microsoft.com/office/word/2012/wordml" xmlns:w16cex="http://schemas.microsoft.com/office/word/2018/wordml/cex" xmlns:w16cid="http://schemas.microsoft.com/office/word/2016/wordml/cid" xmlns:w16="http://schemas.microsoft.com/office/word/2018/wordml" xmlns:w16sdtdh="http://schemas.microsoft.com/office/word/2020/wordml/sdtdatahash" xmlns:w16se="http://schemas.microsoft.com/office/word/2015/wordml/symex" mc:Ignorable="w14 w15 w16se w16cid w16 w16cex w16sdtdh">
   <w:docDefaults>
     <w:rPrDefault>
       <w:rPr>
@@ -4546,7 +4558,7 @@
     </w:rPrDefault>
     <w:pPrDefault/>
   </w:docDefaults>
-  <w:latentStyles w:defLockedState="0" w:defUIPriority="0" w:defSemiHidden="0" w:defUnhideWhenUsed="0" w:defQFormat="0" w:count="371">
+  <w:latentStyles w:defLockedState="0" w:defUIPriority="0" w:defSemiHidden="0" w:defUnhideWhenUsed="0" w:defQFormat="0" w:count="376">
     <w:lsdException w:name="Normal" w:qFormat="1"/>
     <w:lsdException w:name="heading 1" w:qFormat="1"/>
     <w:lsdException w:name="heading 2" w:qFormat="1"/>
@@ -4821,6 +4833,11 @@
     <w:lsdException w:name="List Table 5 Dark Accent 6" w:uiPriority="50"/>
     <w:lsdException w:name="List Table 6 Colorful Accent 6" w:uiPriority="51"/>
     <w:lsdException w:name="List Table 7 Colorful Accent 6" w:uiPriority="52"/>
+    <w:lsdException w:name="Mention" w:semiHidden="1" w:uiPriority="99" w:unhideWhenUsed="1"/>
+    <w:lsdException w:name="Smart Hyperlink" w:semiHidden="1" w:uiPriority="99" w:unhideWhenUsed="1"/>
+    <w:lsdException w:name="Hashtag" w:semiHidden="1" w:uiPriority="99" w:unhideWhenUsed="1"/>
+    <w:lsdException w:name="Unresolved Mention" w:semiHidden="1" w:uiPriority="99" w:unhideWhenUsed="1"/>
+    <w:lsdException w:name="Smart Link" w:semiHidden="1" w:uiPriority="99" w:unhideWhenUsed="1"/>
   </w:latentStyles>
   <w:style w:type="paragraph" w:default="1" w:styleId="Normal">
     <w:name w:val="Normal"/>
@@ -5263,6 +5280,67 @@
     <w:link w:val="Footer"/>
     <w:rsid w:val="001A3B3D"/>
   </w:style>
+  <w:style w:type="table" w:styleId="TableGrid">
+    <w:name w:val="Table Grid"/>
+    <w:basedOn w:val="TableNormal"/>
+    <w:rsid w:val="00B77585"/>
+    <w:tblPr>
+      <w:tblBorders>
+        <w:top w:val="single" w:sz="4" w:space="0" w:color="auto"/>
+        <w:start w:val="single" w:sz="4" w:space="0" w:color="auto"/>
+        <w:bottom w:val="single" w:sz="4" w:space="0" w:color="auto"/>
+        <w:end w:val="single" w:sz="4" w:space="0" w:color="auto"/>
+        <w:insideH w:val="single" w:sz="4" w:space="0" w:color="auto"/>
+        <w:insideV w:val="single" w:sz="4" w:space="0" w:color="auto"/>
+      </w:tblBorders>
+    </w:tblPr>
+  </w:style>
+  <w:style w:type="table" w:styleId="PlainTable4">
+    <w:name w:val="Plain Table 4"/>
+    <w:basedOn w:val="TableNormal"/>
+    <w:uiPriority w:val="44"/>
+    <w:rsid w:val="00E806F3"/>
+    <w:tblPr>
+      <w:tblStyleRowBandSize w:val="1"/>
+      <w:tblStyleColBandSize w:val="1"/>
+    </w:tblPr>
+    <w:tblStylePr w:type="firstRow">
+      <w:rPr>
+        <w:b/>
+        <w:bCs/>
+      </w:rPr>
+    </w:tblStylePr>
+    <w:tblStylePr w:type="lastRow">
+      <w:rPr>
+        <w:b/>
+        <w:bCs/>
+      </w:rPr>
+    </w:tblStylePr>
+    <w:tblStylePr w:type="firstCol">
+      <w:rPr>
+        <w:b/>
+        <w:bCs/>
+      </w:rPr>
+    </w:tblStylePr>
+    <w:tblStylePr w:type="lastCol">
+      <w:rPr>
+        <w:b/>
+        <w:bCs/>
+      </w:rPr>
+    </w:tblStylePr>
+    <w:tblStylePr w:type="band1Vert">
+      <w:tblPr/>
+      <w:tcPr>
+        <w:shd w:val="clear" w:color="auto" w:fill="F2F2F2" w:themeFill="background1" w:themeFillShade="F2"/>
+      </w:tcPr>
+    </w:tblStylePr>
+    <w:tblStylePr w:type="band1Horz">
+      <w:tblPr/>
+      <w:tcPr>
+        <w:shd w:val="clear" w:color="auto" w:fill="F2F2F2" w:themeFill="background1" w:themeFillShade="F2"/>
+      </w:tcPr>
+    </w:tblStylePr>
+  </w:style>
 </w:styles>
 </file>
 

</xml_diff>